<commit_message>
Add the Firebase Analytics Demo
</commit_message>
<xml_diff>
--- a/Tutorial Document/Firebase Analytics.docx
+++ b/Tutorial Document/Firebase Analytics.docx
@@ -317,9 +317,6 @@
               <w:sdtPr>
                 <w:alias w:val="摘要"/>
                 <w:id w:val="8276291"/>
-                <w:placeholder>
-                  <w:docPart w:val="4CDA67B981D145189FE7AA5A1C2A9E18"/>
-                </w:placeholder>
                 <w:showingPlcHdr/>
                 <w:dataBinding w:prefixMappings="xmlns:ns0='http://schemas.microsoft.com/office/2006/coverPageProps'" w:xpath="/ns0:CoverPageProperties[1]/ns0:Abstract[1]" w:storeItemID="{55AF091B-3C7A-41E3-B477-F2FDAA23CFDA}"/>
                 <w:text/>
@@ -401,32 +398,17 @@
           </w:r>
         </w:p>
         <w:p>
-          <w:r>
-            <w:fldChar w:fldCharType="begin"/>
-          </w:r>
-          <w:r>
-            <w:instrText xml:space="preserve"> TOC \o "1-3" \h \z \u </w:instrText>
-          </w:r>
-          <w:r>
-            <w:fldChar w:fldCharType="separate"/>
-          </w:r>
-          <w:r>
-            <w:rPr>
-              <w:rFonts w:hint="eastAsia"/>
-              <w:b/>
-              <w:bCs/>
-              <w:noProof/>
-            </w:rPr>
-            <w:t>找不到目錄項目。</w:t>
-          </w:r>
-          <w:r>
-            <w:rPr>
-              <w:b/>
-              <w:bCs/>
-              <w:noProof/>
-            </w:rPr>
-            <w:fldChar w:fldCharType="end"/>
-          </w:r>
+          <w:fldSimple w:instr=" TOC \o &quot;1-3&quot; \h \z \u ">
+            <w:r>
+              <w:rPr>
+                <w:rFonts w:hint="eastAsia"/>
+                <w:b/>
+                <w:bCs/>
+                <w:noProof/>
+              </w:rPr>
+              <w:t>找不到目錄項目。</w:t>
+            </w:r>
+          </w:fldSimple>
         </w:p>
       </w:sdtContent>
     </w:sdt>
@@ -4637,6 +4619,573 @@
     </w:p>
     <w:p>
       <w:pPr>
+        <w:pStyle w:val="a8"/>
+        <w:numPr>
+          <w:ilvl w:val="0"/>
+          <w:numId w:val="3"/>
+        </w:numPr>
+        <w:ind w:leftChars="0"/>
+      </w:pPr>
+      <w:r>
+        <w:t>建立</w:t>
+      </w:r>
+      <w:r>
+        <w:t xml:space="preserve">bat </w:t>
+      </w:r>
+      <w:r>
+        <w:t>檔</w:t>
+      </w:r>
+    </w:p>
+    <w:p>
+      <w:pPr>
+        <w:ind w:left="960"/>
+      </w:pPr>
+      <w:r>
+        <w:t>@echo off</w:t>
+      </w:r>
+    </w:p>
+    <w:p>
+      <w:pPr>
+        <w:ind w:left="960"/>
+      </w:pPr>
+      <w:r>
+        <w:t>"%</w:t>
+      </w:r>
+      <w:proofErr w:type="spellStart"/>
+      <w:r>
+        <w:t>userprofile</w:t>
+      </w:r>
+      <w:proofErr w:type="spellEnd"/>
+      <w:r>
+        <w:t>%\</w:t>
+      </w:r>
+      <w:proofErr w:type="spellStart"/>
+      <w:r>
+        <w:t>AppData</w:t>
+      </w:r>
+      <w:proofErr w:type="spellEnd"/>
+      <w:r>
+        <w:t>\Local\Android\</w:t>
+      </w:r>
+      <w:proofErr w:type="spellStart"/>
+      <w:r>
+        <w:t>Sdk</w:t>
+      </w:r>
+      <w:proofErr w:type="spellEnd"/>
+      <w:r>
+        <w:t xml:space="preserve">\platform-tools\adb.exe" shell </w:t>
+      </w:r>
+      <w:proofErr w:type="spellStart"/>
+      <w:r>
+        <w:t>setprop</w:t>
+      </w:r>
+      <w:proofErr w:type="spellEnd"/>
+      <w:r>
+        <w:t xml:space="preserve"> </w:t>
+      </w:r>
+      <w:proofErr w:type="spellStart"/>
+      <w:r>
+        <w:t>log.tag.FA</w:t>
+      </w:r>
+      <w:proofErr w:type="spellEnd"/>
+      <w:r>
+        <w:t xml:space="preserve"> VERBOSE</w:t>
+      </w:r>
+    </w:p>
+    <w:p>
+      <w:pPr>
+        <w:ind w:left="960"/>
+      </w:pPr>
+      <w:r>
+        <w:t>"%</w:t>
+      </w:r>
+      <w:proofErr w:type="spellStart"/>
+      <w:r>
+        <w:t>userprofile</w:t>
+      </w:r>
+      <w:proofErr w:type="spellEnd"/>
+      <w:r>
+        <w:t>%\</w:t>
+      </w:r>
+      <w:proofErr w:type="spellStart"/>
+      <w:r>
+        <w:t>AppData</w:t>
+      </w:r>
+      <w:proofErr w:type="spellEnd"/>
+      <w:r>
+        <w:t>\Local\Android\</w:t>
+      </w:r>
+      <w:proofErr w:type="spellStart"/>
+      <w:r>
+        <w:t>Sdk</w:t>
+      </w:r>
+      <w:proofErr w:type="spellEnd"/>
+      <w:r>
+        <w:t xml:space="preserve">\platform-tools\adb.exe" shell </w:t>
+      </w:r>
+      <w:proofErr w:type="spellStart"/>
+      <w:r>
+        <w:t>setprop</w:t>
+      </w:r>
+      <w:proofErr w:type="spellEnd"/>
+      <w:r>
+        <w:t xml:space="preserve"> </w:t>
+      </w:r>
+      <w:proofErr w:type="spellStart"/>
+      <w:r>
+        <w:t>log.tag.FA</w:t>
+      </w:r>
+      <w:proofErr w:type="spellEnd"/>
+      <w:r>
+        <w:t>-SVC VERBOSE</w:t>
+      </w:r>
+    </w:p>
+    <w:p>
+      <w:pPr>
+        <w:ind w:left="960"/>
+      </w:pPr>
+      <w:r>
+        <w:t>"%</w:t>
+      </w:r>
+      <w:proofErr w:type="spellStart"/>
+      <w:r>
+        <w:t>userprofile</w:t>
+      </w:r>
+      <w:proofErr w:type="spellEnd"/>
+      <w:r>
+        <w:t>%\</w:t>
+      </w:r>
+      <w:proofErr w:type="spellStart"/>
+      <w:r>
+        <w:t>AppData</w:t>
+      </w:r>
+      <w:proofErr w:type="spellEnd"/>
+      <w:r>
+        <w:t>\Local\Android\</w:t>
+      </w:r>
+      <w:proofErr w:type="spellStart"/>
+      <w:r>
+        <w:t>Sdk</w:t>
+      </w:r>
+      <w:proofErr w:type="spellEnd"/>
+      <w:r>
+        <w:t xml:space="preserve">\platform-tools\adb.exe" </w:t>
+      </w:r>
+      <w:proofErr w:type="spellStart"/>
+      <w:r>
+        <w:t>logcat</w:t>
+      </w:r>
+      <w:proofErr w:type="spellEnd"/>
+      <w:r>
+        <w:t xml:space="preserve"> -v time -s FA FA-SVC</w:t>
+      </w:r>
+      <w:r>
+        <w:br w:type="page"/>
+      </w:r>
+    </w:p>
+    <w:p>
+      <w:pPr>
+        <w:pStyle w:val="a8"/>
+        <w:widowControl/>
+        <w:numPr>
+          <w:ilvl w:val="0"/>
+          <w:numId w:val="3"/>
+        </w:numPr>
+        <w:ind w:leftChars="0"/>
+      </w:pPr>
+      <w:r>
+        <w:lastRenderedPageBreak/>
+        <w:t>查看</w:t>
+      </w:r>
+      <w:r>
+        <w:t>Log</w:t>
+      </w:r>
+      <w:r>
+        <w:t xml:space="preserve"> Event</w:t>
+      </w:r>
+      <w:r>
+        <w:t>檔</w:t>
+      </w:r>
+    </w:p>
+    <w:p>
+      <w:pPr>
+        <w:pStyle w:val="a8"/>
+        <w:widowControl/>
+        <w:ind w:leftChars="0" w:left="840"/>
+      </w:pPr>
+      <w:r>
+        <w:rPr>
+          <w:noProof/>
+        </w:rPr>
+        <mc:AlternateContent>
+          <mc:Choice Requires="wps">
+            <w:drawing>
+              <wp:anchor distT="0" distB="0" distL="114300" distR="114300" simplePos="0" relativeHeight="251702272" behindDoc="0" locked="0" layoutInCell="1" allowOverlap="1" wp14:anchorId="77C4E423" wp14:editId="5770FE76">
+                <wp:simplePos x="0" y="0"/>
+                <wp:positionH relativeFrom="column">
+                  <wp:posOffset>532181</wp:posOffset>
+                </wp:positionH>
+                <wp:positionV relativeFrom="paragraph">
+                  <wp:posOffset>2609698</wp:posOffset>
+                </wp:positionV>
+                <wp:extent cx="5208422" cy="321868"/>
+                <wp:effectExtent l="0" t="0" r="11430" b="21590"/>
+                <wp:wrapNone/>
+                <wp:docPr id="50" name="矩形 50"/>
+                <wp:cNvGraphicFramePr/>
+                <a:graphic xmlns:a="http://schemas.openxmlformats.org/drawingml/2006/main">
+                  <a:graphicData uri="http://schemas.microsoft.com/office/word/2010/wordprocessingShape">
+                    <wps:wsp>
+                      <wps:cNvSpPr/>
+                      <wps:spPr>
+                        <a:xfrm>
+                          <a:off x="0" y="0"/>
+                          <a:ext cx="5208422" cy="321868"/>
+                        </a:xfrm>
+                        <a:prstGeom prst="rect">
+                          <a:avLst/>
+                        </a:prstGeom>
+                        <a:noFill/>
+                        <a:ln>
+                          <a:solidFill>
+                            <a:srgbClr val="FF0000"/>
+                          </a:solidFill>
+                        </a:ln>
+                      </wps:spPr>
+                      <wps:style>
+                        <a:lnRef idx="2">
+                          <a:schemeClr val="accent1">
+                            <a:shade val="50000"/>
+                          </a:schemeClr>
+                        </a:lnRef>
+                        <a:fillRef idx="1">
+                          <a:schemeClr val="accent1"/>
+                        </a:fillRef>
+                        <a:effectRef idx="0">
+                          <a:schemeClr val="accent1"/>
+                        </a:effectRef>
+                        <a:fontRef idx="minor">
+                          <a:schemeClr val="lt1"/>
+                        </a:fontRef>
+                      </wps:style>
+                      <wps:bodyPr rot="0" spcFirstLastPara="0" vertOverflow="overflow" horzOverflow="overflow" vert="horz" wrap="square" lIns="91440" tIns="45720" rIns="91440" bIns="45720" numCol="1" spcCol="0" rtlCol="0" fromWordArt="0" anchor="ctr" anchorCtr="0" forceAA="0" compatLnSpc="1">
+                        <a:prstTxWarp prst="textNoShape">
+                          <a:avLst/>
+                        </a:prstTxWarp>
+                        <a:noAutofit/>
+                      </wps:bodyPr>
+                    </wps:wsp>
+                  </a:graphicData>
+                </a:graphic>
+                <wp14:sizeRelH relativeFrom="margin">
+                  <wp14:pctWidth>0</wp14:pctWidth>
+                </wp14:sizeRelH>
+                <wp14:sizeRelV relativeFrom="margin">
+                  <wp14:pctHeight>0</wp14:pctHeight>
+                </wp14:sizeRelV>
+              </wp:anchor>
+            </w:drawing>
+          </mc:Choice>
+          <mc:Fallback>
+            <w:pict>
+              <v:rect id="矩形 50" o:spid="_x0000_s1026" style="position:absolute;margin-left:41.9pt;margin-top:205.5pt;width:410.1pt;height:25.35pt;z-index:251702272;visibility:visible;mso-wrap-style:square;mso-width-percent:0;mso-height-percent:0;mso-wrap-distance-left:9pt;mso-wrap-distance-top:0;mso-wrap-distance-right:9pt;mso-wrap-distance-bottom:0;mso-position-horizontal:absolute;mso-position-horizontal-relative:text;mso-position-vertical:absolute;mso-position-vertical-relative:text;mso-width-percent:0;mso-height-percent:0;mso-width-relative:margin;mso-height-relative:margin;v-text-anchor:middle" o:gfxdata="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" filled="f" strokecolor="red" strokeweight="2pt"/>
+            </w:pict>
+          </mc:Fallback>
+        </mc:AlternateContent>
+      </w:r>
+      <w:r>
+        <w:rPr>
+          <w:noProof/>
+        </w:rPr>
+        <w:drawing>
+          <wp:inline distT="0" distB="0" distL="0" distR="0" wp14:anchorId="72E6C9B4" wp14:editId="1AD4FB99">
+            <wp:extent cx="5274310" cy="3254323"/>
+            <wp:effectExtent l="0" t="0" r="2540" b="3810"/>
+            <wp:docPr id="48" name="圖片 48"/>
+            <wp:cNvGraphicFramePr>
+              <a:graphicFrameLocks xmlns:a="http://schemas.openxmlformats.org/drawingml/2006/main" noChangeAspect="1"/>
+            </wp:cNvGraphicFramePr>
+            <a:graphic xmlns:a="http://schemas.openxmlformats.org/drawingml/2006/main">
+              <a:graphicData uri="http://schemas.openxmlformats.org/drawingml/2006/picture">
+                <pic:pic xmlns:pic="http://schemas.openxmlformats.org/drawingml/2006/picture">
+                  <pic:nvPicPr>
+                    <pic:cNvPr id="0" name=""/>
+                    <pic:cNvPicPr/>
+                  </pic:nvPicPr>
+                  <pic:blipFill>
+                    <a:blip r:embed="rId40"/>
+                    <a:stretch>
+                      <a:fillRect/>
+                    </a:stretch>
+                  </pic:blipFill>
+                  <pic:spPr>
+                    <a:xfrm>
+                      <a:off x="0" y="0"/>
+                      <a:ext cx="5274310" cy="3254323"/>
+                    </a:xfrm>
+                    <a:prstGeom prst="rect">
+                      <a:avLst/>
+                    </a:prstGeom>
+                  </pic:spPr>
+                </pic:pic>
+              </a:graphicData>
+            </a:graphic>
+          </wp:inline>
+        </w:drawing>
+      </w:r>
+    </w:p>
+    <w:p>
+      <w:pPr>
+        <w:pStyle w:val="a8"/>
+        <w:widowControl/>
+        <w:ind w:leftChars="0" w:left="840"/>
+      </w:pPr>
+      <w:r>
+        <w:rPr>
+          <w:noProof/>
+        </w:rPr>
+        <w:drawing>
+          <wp:inline distT="0" distB="0" distL="0" distR="0" wp14:anchorId="383F7FEA" wp14:editId="55DC63B5">
+            <wp:extent cx="5274310" cy="2395416"/>
+            <wp:effectExtent l="0" t="0" r="2540" b="5080"/>
+            <wp:docPr id="51" name="圖片 51"/>
+            <wp:cNvGraphicFramePr>
+              <a:graphicFrameLocks xmlns:a="http://schemas.openxmlformats.org/drawingml/2006/main" noChangeAspect="1"/>
+            </wp:cNvGraphicFramePr>
+            <a:graphic xmlns:a="http://schemas.openxmlformats.org/drawingml/2006/main">
+              <a:graphicData uri="http://schemas.openxmlformats.org/drawingml/2006/picture">
+                <pic:pic xmlns:pic="http://schemas.openxmlformats.org/drawingml/2006/picture">
+                  <pic:nvPicPr>
+                    <pic:cNvPr id="0" name=""/>
+                    <pic:cNvPicPr/>
+                  </pic:nvPicPr>
+                  <pic:blipFill>
+                    <a:blip r:embed="rId41"/>
+                    <a:stretch>
+                      <a:fillRect/>
+                    </a:stretch>
+                  </pic:blipFill>
+                  <pic:spPr>
+                    <a:xfrm>
+                      <a:off x="0" y="0"/>
+                      <a:ext cx="5274310" cy="2395416"/>
+                    </a:xfrm>
+                    <a:prstGeom prst="rect">
+                      <a:avLst/>
+                    </a:prstGeom>
+                  </pic:spPr>
+                </pic:pic>
+              </a:graphicData>
+            </a:graphic>
+          </wp:inline>
+        </w:drawing>
+      </w:r>
+    </w:p>
+    <w:p>
+      <w:pPr>
+        <w:widowControl/>
+      </w:pPr>
+      <w:r>
+        <w:br w:type="page"/>
+      </w:r>
+    </w:p>
+    <w:p>
+      <w:pPr>
+        <w:pStyle w:val="a8"/>
+        <w:widowControl/>
+        <w:numPr>
+          <w:ilvl w:val="0"/>
+          <w:numId w:val="3"/>
+        </w:numPr>
+        <w:ind w:leftChars="0"/>
+      </w:pPr>
+      <w:r>
+        <w:lastRenderedPageBreak/>
+        <w:t>查看</w:t>
+      </w:r>
+      <w:r>
+        <w:t>User Property</w:t>
+      </w:r>
+      <w:r>
+        <w:t>檔</w:t>
+      </w:r>
+    </w:p>
+    <w:p>
+      <w:pPr>
+        <w:pStyle w:val="a8"/>
+        <w:widowControl/>
+        <w:ind w:leftChars="0" w:left="840"/>
+      </w:pPr>
+      <w:r>
+        <w:rPr>
+          <w:noProof/>
+        </w:rPr>
+        <mc:AlternateContent>
+          <mc:Choice Requires="wps">
+            <w:drawing>
+              <wp:anchor distT="0" distB="0" distL="114300" distR="114300" simplePos="0" relativeHeight="251704320" behindDoc="0" locked="0" layoutInCell="1" allowOverlap="1" wp14:anchorId="5E8D635E" wp14:editId="712A05B5">
+                <wp:simplePos x="0" y="0"/>
+                <wp:positionH relativeFrom="column">
+                  <wp:posOffset>532181</wp:posOffset>
+                </wp:positionH>
+                <wp:positionV relativeFrom="paragraph">
+                  <wp:posOffset>2807208</wp:posOffset>
+                </wp:positionV>
+                <wp:extent cx="5171846" cy="314554"/>
+                <wp:effectExtent l="0" t="0" r="10160" b="28575"/>
+                <wp:wrapNone/>
+                <wp:docPr id="54" name="矩形 54"/>
+                <wp:cNvGraphicFramePr/>
+                <a:graphic xmlns:a="http://schemas.openxmlformats.org/drawingml/2006/main">
+                  <a:graphicData uri="http://schemas.microsoft.com/office/word/2010/wordprocessingShape">
+                    <wps:wsp>
+                      <wps:cNvSpPr/>
+                      <wps:spPr>
+                        <a:xfrm>
+                          <a:off x="0" y="0"/>
+                          <a:ext cx="5171846" cy="314554"/>
+                        </a:xfrm>
+                        <a:prstGeom prst="rect">
+                          <a:avLst/>
+                        </a:prstGeom>
+                        <a:noFill/>
+                        <a:ln>
+                          <a:solidFill>
+                            <a:srgbClr val="FF0000"/>
+                          </a:solidFill>
+                        </a:ln>
+                      </wps:spPr>
+                      <wps:style>
+                        <a:lnRef idx="2">
+                          <a:schemeClr val="accent1">
+                            <a:shade val="50000"/>
+                          </a:schemeClr>
+                        </a:lnRef>
+                        <a:fillRef idx="1">
+                          <a:schemeClr val="accent1"/>
+                        </a:fillRef>
+                        <a:effectRef idx="0">
+                          <a:schemeClr val="accent1"/>
+                        </a:effectRef>
+                        <a:fontRef idx="minor">
+                          <a:schemeClr val="lt1"/>
+                        </a:fontRef>
+                      </wps:style>
+                      <wps:bodyPr rot="0" spcFirstLastPara="0" vertOverflow="overflow" horzOverflow="overflow" vert="horz" wrap="square" lIns="91440" tIns="45720" rIns="91440" bIns="45720" numCol="1" spcCol="0" rtlCol="0" fromWordArt="0" anchor="ctr" anchorCtr="0" forceAA="0" compatLnSpc="1">
+                        <a:prstTxWarp prst="textNoShape">
+                          <a:avLst/>
+                        </a:prstTxWarp>
+                        <a:noAutofit/>
+                      </wps:bodyPr>
+                    </wps:wsp>
+                  </a:graphicData>
+                </a:graphic>
+                <wp14:sizeRelH relativeFrom="margin">
+                  <wp14:pctWidth>0</wp14:pctWidth>
+                </wp14:sizeRelH>
+                <wp14:sizeRelV relativeFrom="margin">
+                  <wp14:pctHeight>0</wp14:pctHeight>
+                </wp14:sizeRelV>
+              </wp:anchor>
+            </w:drawing>
+          </mc:Choice>
+          <mc:Fallback>
+            <w:pict>
+              <v:rect id="矩形 54" o:spid="_x0000_s1026" style="position:absolute;margin-left:41.9pt;margin-top:221.05pt;width:407.25pt;height:24.75pt;z-index:251704320;visibility:visible;mso-wrap-style:square;mso-width-percent:0;mso-height-percent:0;mso-wrap-distance-left:9pt;mso-wrap-distance-top:0;mso-wrap-distance-right:9pt;mso-wrap-distance-bottom:0;mso-position-horizontal:absolute;mso-position-horizontal-relative:text;mso-position-vertical:absolute;mso-position-vertical-relative:text;mso-width-percent:0;mso-height-percent:0;mso-width-relative:margin;mso-height-relative:margin;v-text-anchor:middle" o:gfxdata="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" filled="f" strokecolor="red" strokeweight="2pt"/>
+            </w:pict>
+          </mc:Fallback>
+        </mc:AlternateContent>
+      </w:r>
+      <w:r>
+        <w:rPr>
+          <w:noProof/>
+        </w:rPr>
+        <w:drawing>
+          <wp:inline distT="0" distB="0" distL="0" distR="0" wp14:anchorId="03CC49B2" wp14:editId="4F33D9C0">
+            <wp:extent cx="5274310" cy="3254323"/>
+            <wp:effectExtent l="0" t="0" r="2540" b="3810"/>
+            <wp:docPr id="52" name="圖片 52"/>
+            <wp:cNvGraphicFramePr>
+              <a:graphicFrameLocks xmlns:a="http://schemas.openxmlformats.org/drawingml/2006/main" noChangeAspect="1"/>
+            </wp:cNvGraphicFramePr>
+            <a:graphic xmlns:a="http://schemas.openxmlformats.org/drawingml/2006/main">
+              <a:graphicData uri="http://schemas.openxmlformats.org/drawingml/2006/picture">
+                <pic:pic xmlns:pic="http://schemas.openxmlformats.org/drawingml/2006/picture">
+                  <pic:nvPicPr>
+                    <pic:cNvPr id="0" name=""/>
+                    <pic:cNvPicPr/>
+                  </pic:nvPicPr>
+                  <pic:blipFill>
+                    <a:blip r:embed="rId42"/>
+                    <a:stretch>
+                      <a:fillRect/>
+                    </a:stretch>
+                  </pic:blipFill>
+                  <pic:spPr>
+                    <a:xfrm>
+                      <a:off x="0" y="0"/>
+                      <a:ext cx="5274310" cy="3254323"/>
+                    </a:xfrm>
+                    <a:prstGeom prst="rect">
+                      <a:avLst/>
+                    </a:prstGeom>
+                  </pic:spPr>
+                </pic:pic>
+              </a:graphicData>
+            </a:graphic>
+          </wp:inline>
+        </w:drawing>
+      </w:r>
+    </w:p>
+    <w:p>
+      <w:pPr>
+        <w:pStyle w:val="a8"/>
+        <w:widowControl/>
+        <w:ind w:leftChars="0" w:left="840"/>
+      </w:pPr>
+      <w:r>
+        <w:rPr>
+          <w:noProof/>
+        </w:rPr>
+        <w:drawing>
+          <wp:inline distT="0" distB="0" distL="0" distR="0" wp14:anchorId="49E92260" wp14:editId="7C9D572A">
+            <wp:extent cx="5274310" cy="766728"/>
+            <wp:effectExtent l="0" t="0" r="2540" b="0"/>
+            <wp:docPr id="53" name="圖片 53"/>
+            <wp:cNvGraphicFramePr>
+              <a:graphicFrameLocks xmlns:a="http://schemas.openxmlformats.org/drawingml/2006/main" noChangeAspect="1"/>
+            </wp:cNvGraphicFramePr>
+            <a:graphic xmlns:a="http://schemas.openxmlformats.org/drawingml/2006/main">
+              <a:graphicData uri="http://schemas.openxmlformats.org/drawingml/2006/picture">
+                <pic:pic xmlns:pic="http://schemas.openxmlformats.org/drawingml/2006/picture">
+                  <pic:nvPicPr>
+                    <pic:cNvPr id="0" name=""/>
+                    <pic:cNvPicPr/>
+                  </pic:nvPicPr>
+                  <pic:blipFill>
+                    <a:blip r:embed="rId43"/>
+                    <a:stretch>
+                      <a:fillRect/>
+                    </a:stretch>
+                  </pic:blipFill>
+                  <pic:spPr>
+                    <a:xfrm>
+                      <a:off x="0" y="0"/>
+                      <a:ext cx="5274310" cy="766728"/>
+                    </a:xfrm>
+                    <a:prstGeom prst="rect">
+                      <a:avLst/>
+                    </a:prstGeom>
+                  </pic:spPr>
+                </pic:pic>
+              </a:graphicData>
+            </a:graphic>
+          </wp:inline>
+        </w:drawing>
+      </w:r>
+    </w:p>
+    <w:p>
+      <w:pPr>
         <w:widowControl/>
       </w:pPr>
       <w:r>
@@ -4651,6 +5200,8 @@
           <w:numId w:val="7"/>
         </w:numPr>
       </w:pPr>
+      <w:bookmarkStart w:id="3" w:name="_GoBack"/>
+      <w:bookmarkEnd w:id="3"/>
       <w:r>
         <w:lastRenderedPageBreak/>
         <w:t>在</w:t>
@@ -4686,7 +5237,7 @@
         <w:pStyle w:val="a8"/>
         <w:ind w:leftChars="0" w:left="840"/>
       </w:pPr>
-      <w:hyperlink r:id="rId40" w:history="1">
+      <w:hyperlink r:id="rId44" w:history="1">
         <w:r>
           <w:rPr>
             <w:rStyle w:val="a9"/>
@@ -4819,7 +5370,7 @@
                     <pic:cNvPicPr/>
                   </pic:nvPicPr>
                   <pic:blipFill>
-                    <a:blip r:embed="rId41"/>
+                    <a:blip r:embed="rId45"/>
                     <a:stretch>
                       <a:fillRect/>
                     </a:stretch>
@@ -4964,7 +5515,7 @@
                     <pic:cNvPicPr/>
                   </pic:nvPicPr>
                   <pic:blipFill>
-                    <a:blip r:embed="rId42"/>
+                    <a:blip r:embed="rId46"/>
                     <a:stretch>
                       <a:fillRect/>
                     </a:stretch>
@@ -5015,7 +5566,6 @@
         <w:pStyle w:val="a8"/>
         <w:ind w:leftChars="0" w:left="840"/>
       </w:pPr>
-      <w:bookmarkStart w:id="3" w:name="_GoBack"/>
       <w:r>
         <w:rPr>
           <w:noProof/>
@@ -5036,7 +5586,7 @@
                     <pic:cNvPicPr/>
                   </pic:nvPicPr>
                   <pic:blipFill>
-                    <a:blip r:embed="rId43"/>
+                    <a:blip r:embed="rId47"/>
                     <a:stretch>
                       <a:fillRect/>
                     </a:stretch>
@@ -5056,7 +5606,6 @@
           </wp:inline>
         </w:drawing>
       </w:r>
-      <w:bookmarkEnd w:id="3"/>
     </w:p>
     <w:sectPr>
       <w:pgSz w:w="11906" w:h="16838"/>
@@ -6739,53 +7288,6 @@
         </w:p>
       </w:docPartBody>
     </w:docPart>
-    <w:docPart>
-      <w:docPartPr>
-        <w:name w:val="07AE1027916B4394B0898E189419E8C4"/>
-        <w:category>
-          <w:name w:val="一般"/>
-          <w:gallery w:val="placeholder"/>
-        </w:category>
-        <w:types>
-          <w:type w:val="bbPlcHdr"/>
-        </w:types>
-        <w:behaviors>
-          <w:behavior w:val="content"/>
-        </w:behaviors>
-        <w:guid w:val="{29D36957-5D1A-4F22-B2CD-7559726DF38B}"/>
-      </w:docPartPr>
-      <w:docPartBody>
-        <w:p>
-          <w:pPr>
-            <w:pStyle w:val="07AE1027916B4394B0898E189419E8C4"/>
-          </w:pPr>
-          <w:r>
-            <w:rPr>
-              <w:b/>
-              <w:bCs/>
-              <w:lang w:val="zh-TW"/>
-            </w:rPr>
-            <w:t>[</w:t>
-          </w:r>
-          <w:r>
-            <w:rPr>
-              <w:b/>
-              <w:bCs/>
-              <w:lang w:val="zh-TW"/>
-            </w:rPr>
-            <w:t>挑選日期</w:t>
-          </w:r>
-          <w:r>
-            <w:rPr>
-              <w:b/>
-              <w:bCs/>
-              <w:lang w:val="zh-TW"/>
-            </w:rPr>
-            <w:t>]</w:t>
-          </w:r>
-        </w:p>
-      </w:docPartBody>
-    </w:docPart>
   </w:docParts>
 </w:glossaryDocument>
 </file>
@@ -6859,6 +7361,7 @@
     <w:rsid w:val="00701391"/>
     <w:rsid w:val="00AC48BD"/>
     <w:rsid w:val="00B60B32"/>
+    <w:rsid w:val="00C01148"/>
   </w:rsids>
   <m:mathPr>
     <m:mathFont m:val="Cambria Math"/>
@@ -7660,7 +8163,7 @@
 </file>
 
 <file path=customXml/itemProps2.xml><?xml version="1.0" encoding="utf-8"?>
-<ds:datastoreItem xmlns:ds="http://schemas.openxmlformats.org/officeDocument/2006/customXml" ds:itemID="{BFE344B9-8D05-417C-956A-626BEFACDF51}">
+<ds:datastoreItem xmlns:ds="http://schemas.openxmlformats.org/officeDocument/2006/customXml" ds:itemID="{B5D0A58A-8081-434B-AFC3-181BDA118795}">
   <ds:schemaRefs>
     <ds:schemaRef ds:uri="http://schemas.openxmlformats.org/officeDocument/2006/bibliography"/>
   </ds:schemaRefs>

</xml_diff>

<commit_message>
Modify Add Firebase Authentication.docx
</commit_message>
<xml_diff>
--- a/Tutorial Document/Firebase Analytics.docx
+++ b/Tutorial Document/Firebase Analytics.docx
@@ -260,9 +260,6 @@
                 </w:rPr>
                 <w:alias w:val="日期"/>
                 <w:id w:val="516659546"/>
-                <w:placeholder>
-                  <w:docPart w:val="07AE1027916B4394B0898E189419E8C4"/>
-                </w:placeholder>
                 <w:dataBinding w:prefixMappings="xmlns:ns0='http://schemas.microsoft.com/office/2006/coverPageProps'" w:xpath="/ns0:CoverPageProperties[1]/ns0:PublishDate[1]" w:storeItemID="{55AF091B-3C7A-41E3-B477-F2FDAA23CFDA}"/>
                 <w:date w:fullDate="2017-01-19T00:00:00Z">
                   <w:dateFormat w:val="yyyy/M/d"/>
@@ -396,19 +393,1054 @@
             </w:rPr>
             <w:t>目錄</w:t>
           </w:r>
+          <w:bookmarkStart w:id="0" w:name="_GoBack"/>
+          <w:bookmarkEnd w:id="0"/>
         </w:p>
         <w:p>
-          <w:fldSimple w:instr=" TOC \o &quot;1-3&quot; \h \z \u ">
-            <w:r>
-              <w:rPr>
+          <w:pPr>
+            <w:pStyle w:val="11"/>
+            <w:tabs>
+              <w:tab w:val="left" w:pos="960"/>
+              <w:tab w:val="right" w:leader="dot" w:pos="8296"/>
+            </w:tabs>
+            <w:rPr>
+              <w:noProof/>
+            </w:rPr>
+          </w:pPr>
+          <w:r>
+            <w:fldChar w:fldCharType="begin"/>
+          </w:r>
+          <w:r>
+            <w:instrText xml:space="preserve"> TOC \o "1-3" \h \z \u </w:instrText>
+          </w:r>
+          <w:r>
+            <w:fldChar w:fldCharType="separate"/>
+          </w:r>
+          <w:hyperlink w:anchor="_Toc487529247" w:history="1">
+            <w:r>
+              <w:rPr>
+                <w:rStyle w:val="a9"/>
                 <w:rFonts w:hint="eastAsia"/>
-                <w:b/>
-                <w:bCs/>
-                <w:noProof/>
-              </w:rPr>
-              <w:t>找不到目錄項目。</w:t>
-            </w:r>
-          </w:fldSimple>
+                <w:noProof/>
+              </w:rPr>
+              <w:t>一、</w:t>
+            </w:r>
+            <w:r>
+              <w:rPr>
+                <w:noProof/>
+              </w:rPr>
+              <w:tab/>
+            </w:r>
+            <w:r>
+              <w:rPr>
+                <w:rStyle w:val="a9"/>
+                <w:rFonts w:hint="eastAsia"/>
+                <w:noProof/>
+              </w:rPr>
+              <w:t>簡介</w:t>
+            </w:r>
+            <w:r>
+              <w:rPr>
+                <w:noProof/>
+                <w:webHidden/>
+              </w:rPr>
+              <w:tab/>
+            </w:r>
+            <w:r>
+              <w:rPr>
+                <w:noProof/>
+                <w:webHidden/>
+              </w:rPr>
+              <w:fldChar w:fldCharType="begin"/>
+            </w:r>
+            <w:r>
+              <w:rPr>
+                <w:noProof/>
+                <w:webHidden/>
+              </w:rPr>
+              <w:instrText xml:space="preserve"> PAGEREF _Toc487529247 \h </w:instrText>
+            </w:r>
+            <w:r>
+              <w:rPr>
+                <w:noProof/>
+                <w:webHidden/>
+              </w:rPr>
+            </w:r>
+            <w:r>
+              <w:rPr>
+                <w:noProof/>
+                <w:webHidden/>
+              </w:rPr>
+              <w:fldChar w:fldCharType="separate"/>
+            </w:r>
+            <w:r>
+              <w:rPr>
+                <w:noProof/>
+                <w:webHidden/>
+              </w:rPr>
+              <w:t>2</w:t>
+            </w:r>
+            <w:r>
+              <w:rPr>
+                <w:noProof/>
+                <w:webHidden/>
+              </w:rPr>
+              <w:fldChar w:fldCharType="end"/>
+            </w:r>
+          </w:hyperlink>
+        </w:p>
+        <w:p>
+          <w:pPr>
+            <w:pStyle w:val="21"/>
+            <w:tabs>
+              <w:tab w:val="left" w:pos="960"/>
+              <w:tab w:val="right" w:leader="dot" w:pos="8296"/>
+            </w:tabs>
+            <w:rPr>
+              <w:noProof/>
+            </w:rPr>
+          </w:pPr>
+          <w:hyperlink w:anchor="_Toc487529248" w:history="1">
+            <w:r>
+              <w:rPr>
+                <w:rStyle w:val="a9"/>
+                <w:rFonts w:ascii="新細明體" w:eastAsia="新細明體" w:hAnsi="新細明體"/>
+                <w:noProof/>
+              </w:rPr>
+              <w:t>1.</w:t>
+            </w:r>
+            <w:r>
+              <w:rPr>
+                <w:noProof/>
+              </w:rPr>
+              <w:tab/>
+            </w:r>
+            <w:r>
+              <w:rPr>
+                <w:rStyle w:val="a9"/>
+                <w:rFonts w:ascii="新細明體" w:eastAsia="新細明體" w:hAnsi="新細明體"/>
+                <w:noProof/>
+              </w:rPr>
+              <w:t>Firebase</w:t>
+            </w:r>
+            <w:r>
+              <w:rPr>
+                <w:rStyle w:val="a9"/>
+                <w:rFonts w:ascii="新細明體" w:eastAsia="新細明體" w:hAnsi="新細明體" w:hint="eastAsia"/>
+                <w:noProof/>
+              </w:rPr>
+              <w:t>說明文件</w:t>
+            </w:r>
+            <w:r>
+              <w:rPr>
+                <w:noProof/>
+                <w:webHidden/>
+              </w:rPr>
+              <w:tab/>
+            </w:r>
+            <w:r>
+              <w:rPr>
+                <w:noProof/>
+                <w:webHidden/>
+              </w:rPr>
+              <w:fldChar w:fldCharType="begin"/>
+            </w:r>
+            <w:r>
+              <w:rPr>
+                <w:noProof/>
+                <w:webHidden/>
+              </w:rPr>
+              <w:instrText xml:space="preserve"> PAGEREF _Toc487529248 \h </w:instrText>
+            </w:r>
+            <w:r>
+              <w:rPr>
+                <w:noProof/>
+                <w:webHidden/>
+              </w:rPr>
+            </w:r>
+            <w:r>
+              <w:rPr>
+                <w:noProof/>
+                <w:webHidden/>
+              </w:rPr>
+              <w:fldChar w:fldCharType="separate"/>
+            </w:r>
+            <w:r>
+              <w:rPr>
+                <w:noProof/>
+                <w:webHidden/>
+              </w:rPr>
+              <w:t>2</w:t>
+            </w:r>
+            <w:r>
+              <w:rPr>
+                <w:noProof/>
+                <w:webHidden/>
+              </w:rPr>
+              <w:fldChar w:fldCharType="end"/>
+            </w:r>
+          </w:hyperlink>
+        </w:p>
+        <w:p>
+          <w:pPr>
+            <w:pStyle w:val="21"/>
+            <w:tabs>
+              <w:tab w:val="left" w:pos="960"/>
+              <w:tab w:val="right" w:leader="dot" w:pos="8296"/>
+            </w:tabs>
+            <w:rPr>
+              <w:noProof/>
+            </w:rPr>
+          </w:pPr>
+          <w:hyperlink w:anchor="_Toc487529249" w:history="1">
+            <w:r>
+              <w:rPr>
+                <w:rStyle w:val="a9"/>
+                <w:rFonts w:ascii="新細明體" w:eastAsia="新細明體" w:hAnsi="新細明體"/>
+                <w:noProof/>
+              </w:rPr>
+              <w:t>2.</w:t>
+            </w:r>
+            <w:r>
+              <w:rPr>
+                <w:noProof/>
+              </w:rPr>
+              <w:tab/>
+            </w:r>
+            <w:r>
+              <w:rPr>
+                <w:rStyle w:val="a9"/>
+                <w:rFonts w:ascii="新細明體" w:eastAsia="新細明體" w:hAnsi="新細明體"/>
+                <w:noProof/>
+              </w:rPr>
+              <w:t xml:space="preserve">Firebase </w:t>
+            </w:r>
+            <w:r>
+              <w:rPr>
+                <w:rStyle w:val="a9"/>
+                <w:rFonts w:ascii="新細明體" w:eastAsia="新細明體" w:hAnsi="新細明體" w:hint="eastAsia"/>
+                <w:noProof/>
+              </w:rPr>
+              <w:t>內容</w:t>
+            </w:r>
+            <w:r>
+              <w:rPr>
+                <w:noProof/>
+                <w:webHidden/>
+              </w:rPr>
+              <w:tab/>
+            </w:r>
+            <w:r>
+              <w:rPr>
+                <w:noProof/>
+                <w:webHidden/>
+              </w:rPr>
+              <w:fldChar w:fldCharType="begin"/>
+            </w:r>
+            <w:r>
+              <w:rPr>
+                <w:noProof/>
+                <w:webHidden/>
+              </w:rPr>
+              <w:instrText xml:space="preserve"> PAGEREF _Toc487529249 \h </w:instrText>
+            </w:r>
+            <w:r>
+              <w:rPr>
+                <w:noProof/>
+                <w:webHidden/>
+              </w:rPr>
+            </w:r>
+            <w:r>
+              <w:rPr>
+                <w:noProof/>
+                <w:webHidden/>
+              </w:rPr>
+              <w:fldChar w:fldCharType="separate"/>
+            </w:r>
+            <w:r>
+              <w:rPr>
+                <w:noProof/>
+                <w:webHidden/>
+              </w:rPr>
+              <w:t>2</w:t>
+            </w:r>
+            <w:r>
+              <w:rPr>
+                <w:noProof/>
+                <w:webHidden/>
+              </w:rPr>
+              <w:fldChar w:fldCharType="end"/>
+            </w:r>
+          </w:hyperlink>
+        </w:p>
+        <w:p>
+          <w:pPr>
+            <w:pStyle w:val="21"/>
+            <w:tabs>
+              <w:tab w:val="left" w:pos="960"/>
+              <w:tab w:val="right" w:leader="dot" w:pos="8296"/>
+            </w:tabs>
+            <w:rPr>
+              <w:noProof/>
+            </w:rPr>
+          </w:pPr>
+          <w:hyperlink w:anchor="_Toc487529250" w:history="1">
+            <w:r>
+              <w:rPr>
+                <w:rStyle w:val="a9"/>
+                <w:noProof/>
+              </w:rPr>
+              <w:t>3.</w:t>
+            </w:r>
+            <w:r>
+              <w:rPr>
+                <w:noProof/>
+              </w:rPr>
+              <w:tab/>
+            </w:r>
+            <w:r>
+              <w:rPr>
+                <w:rStyle w:val="a9"/>
+                <w:noProof/>
+              </w:rPr>
+              <w:t>Firebase Analytics</w:t>
+            </w:r>
+            <w:r>
+              <w:rPr>
+                <w:noProof/>
+                <w:webHidden/>
+              </w:rPr>
+              <w:tab/>
+            </w:r>
+            <w:r>
+              <w:rPr>
+                <w:noProof/>
+                <w:webHidden/>
+              </w:rPr>
+              <w:fldChar w:fldCharType="begin"/>
+            </w:r>
+            <w:r>
+              <w:rPr>
+                <w:noProof/>
+                <w:webHidden/>
+              </w:rPr>
+              <w:instrText xml:space="preserve"> PAGEREF _Toc487529250 \h </w:instrText>
+            </w:r>
+            <w:r>
+              <w:rPr>
+                <w:noProof/>
+                <w:webHidden/>
+              </w:rPr>
+            </w:r>
+            <w:r>
+              <w:rPr>
+                <w:noProof/>
+                <w:webHidden/>
+              </w:rPr>
+              <w:fldChar w:fldCharType="separate"/>
+            </w:r>
+            <w:r>
+              <w:rPr>
+                <w:noProof/>
+                <w:webHidden/>
+              </w:rPr>
+              <w:t>3</w:t>
+            </w:r>
+            <w:r>
+              <w:rPr>
+                <w:noProof/>
+                <w:webHidden/>
+              </w:rPr>
+              <w:fldChar w:fldCharType="end"/>
+            </w:r>
+          </w:hyperlink>
+        </w:p>
+        <w:p>
+          <w:pPr>
+            <w:pStyle w:val="31"/>
+            <w:tabs>
+              <w:tab w:val="left" w:pos="1680"/>
+              <w:tab w:val="right" w:leader="dot" w:pos="8296"/>
+            </w:tabs>
+            <w:rPr>
+              <w:noProof/>
+            </w:rPr>
+          </w:pPr>
+          <w:hyperlink w:anchor="_Toc487529251" w:history="1">
+            <w:r>
+              <w:rPr>
+                <w:rStyle w:val="a9"/>
+                <w:noProof/>
+              </w:rPr>
+              <w:t>3.1</w:t>
+            </w:r>
+            <w:r>
+              <w:rPr>
+                <w:noProof/>
+              </w:rPr>
+              <w:tab/>
+            </w:r>
+            <w:r>
+              <w:rPr>
+                <w:rStyle w:val="a9"/>
+                <w:rFonts w:hint="eastAsia"/>
+                <w:noProof/>
+              </w:rPr>
+              <w:t>說明</w:t>
+            </w:r>
+            <w:r>
+              <w:rPr>
+                <w:noProof/>
+                <w:webHidden/>
+              </w:rPr>
+              <w:tab/>
+            </w:r>
+            <w:r>
+              <w:rPr>
+                <w:noProof/>
+                <w:webHidden/>
+              </w:rPr>
+              <w:fldChar w:fldCharType="begin"/>
+            </w:r>
+            <w:r>
+              <w:rPr>
+                <w:noProof/>
+                <w:webHidden/>
+              </w:rPr>
+              <w:instrText xml:space="preserve"> PAGEREF _Toc487529251 \h </w:instrText>
+            </w:r>
+            <w:r>
+              <w:rPr>
+                <w:noProof/>
+                <w:webHidden/>
+              </w:rPr>
+            </w:r>
+            <w:r>
+              <w:rPr>
+                <w:noProof/>
+                <w:webHidden/>
+              </w:rPr>
+              <w:fldChar w:fldCharType="separate"/>
+            </w:r>
+            <w:r>
+              <w:rPr>
+                <w:noProof/>
+                <w:webHidden/>
+              </w:rPr>
+              <w:t>3</w:t>
+            </w:r>
+            <w:r>
+              <w:rPr>
+                <w:noProof/>
+                <w:webHidden/>
+              </w:rPr>
+              <w:fldChar w:fldCharType="end"/>
+            </w:r>
+          </w:hyperlink>
+        </w:p>
+        <w:p>
+          <w:pPr>
+            <w:pStyle w:val="11"/>
+            <w:tabs>
+              <w:tab w:val="left" w:pos="960"/>
+              <w:tab w:val="right" w:leader="dot" w:pos="8296"/>
+            </w:tabs>
+            <w:rPr>
+              <w:noProof/>
+            </w:rPr>
+          </w:pPr>
+          <w:hyperlink w:anchor="_Toc487529252" w:history="1">
+            <w:r>
+              <w:rPr>
+                <w:rStyle w:val="a9"/>
+                <w:rFonts w:hint="eastAsia"/>
+                <w:noProof/>
+              </w:rPr>
+              <w:t>二、</w:t>
+            </w:r>
+            <w:r>
+              <w:rPr>
+                <w:noProof/>
+              </w:rPr>
+              <w:tab/>
+            </w:r>
+            <w:r>
+              <w:rPr>
+                <w:rStyle w:val="a9"/>
+                <w:rFonts w:hint="eastAsia"/>
+                <w:noProof/>
+              </w:rPr>
+              <w:t>建立</w:t>
+            </w:r>
+            <w:r>
+              <w:rPr>
+                <w:rStyle w:val="a9"/>
+                <w:noProof/>
+              </w:rPr>
+              <w:t>Analytics</w:t>
+            </w:r>
+            <w:r>
+              <w:rPr>
+                <w:rStyle w:val="a9"/>
+                <w:rFonts w:hint="eastAsia"/>
+                <w:noProof/>
+              </w:rPr>
+              <w:t>程式範例</w:t>
+            </w:r>
+            <w:r>
+              <w:rPr>
+                <w:noProof/>
+                <w:webHidden/>
+              </w:rPr>
+              <w:tab/>
+            </w:r>
+            <w:r>
+              <w:rPr>
+                <w:noProof/>
+                <w:webHidden/>
+              </w:rPr>
+              <w:fldChar w:fldCharType="begin"/>
+            </w:r>
+            <w:r>
+              <w:rPr>
+                <w:noProof/>
+                <w:webHidden/>
+              </w:rPr>
+              <w:instrText xml:space="preserve"> PAGEREF _Toc487529252 \h </w:instrText>
+            </w:r>
+            <w:r>
+              <w:rPr>
+                <w:noProof/>
+                <w:webHidden/>
+              </w:rPr>
+            </w:r>
+            <w:r>
+              <w:rPr>
+                <w:noProof/>
+                <w:webHidden/>
+              </w:rPr>
+              <w:fldChar w:fldCharType="separate"/>
+            </w:r>
+            <w:r>
+              <w:rPr>
+                <w:noProof/>
+                <w:webHidden/>
+              </w:rPr>
+              <w:t>5</w:t>
+            </w:r>
+            <w:r>
+              <w:rPr>
+                <w:noProof/>
+                <w:webHidden/>
+              </w:rPr>
+              <w:fldChar w:fldCharType="end"/>
+            </w:r>
+          </w:hyperlink>
+        </w:p>
+        <w:p>
+          <w:pPr>
+            <w:pStyle w:val="21"/>
+            <w:tabs>
+              <w:tab w:val="left" w:pos="960"/>
+              <w:tab w:val="right" w:leader="dot" w:pos="8296"/>
+            </w:tabs>
+            <w:rPr>
+              <w:noProof/>
+            </w:rPr>
+          </w:pPr>
+          <w:hyperlink w:anchor="_Toc487529253" w:history="1">
+            <w:r>
+              <w:rPr>
+                <w:rStyle w:val="a9"/>
+                <w:noProof/>
+              </w:rPr>
+              <w:t>1.</w:t>
+            </w:r>
+            <w:r>
+              <w:rPr>
+                <w:noProof/>
+              </w:rPr>
+              <w:tab/>
+            </w:r>
+            <w:r>
+              <w:rPr>
+                <w:rStyle w:val="a9"/>
+                <w:rFonts w:hint="eastAsia"/>
+                <w:noProof/>
+              </w:rPr>
+              <w:t>在</w:t>
+            </w:r>
+            <w:r>
+              <w:rPr>
+                <w:rStyle w:val="a9"/>
+                <w:noProof/>
+              </w:rPr>
+              <w:t>Firebase</w:t>
+            </w:r>
+            <w:r>
+              <w:rPr>
+                <w:rStyle w:val="a9"/>
+                <w:rFonts w:hint="eastAsia"/>
+                <w:noProof/>
+              </w:rPr>
+              <w:t>上建立</w:t>
+            </w:r>
+            <w:r>
+              <w:rPr>
+                <w:rStyle w:val="a9"/>
+                <w:noProof/>
+              </w:rPr>
+              <w:t>Google Project</w:t>
+            </w:r>
+            <w:r>
+              <w:rPr>
+                <w:noProof/>
+                <w:webHidden/>
+              </w:rPr>
+              <w:tab/>
+            </w:r>
+            <w:r>
+              <w:rPr>
+                <w:noProof/>
+                <w:webHidden/>
+              </w:rPr>
+              <w:fldChar w:fldCharType="begin"/>
+            </w:r>
+            <w:r>
+              <w:rPr>
+                <w:noProof/>
+                <w:webHidden/>
+              </w:rPr>
+              <w:instrText xml:space="preserve"> PAGEREF _Toc487529253 \h </w:instrText>
+            </w:r>
+            <w:r>
+              <w:rPr>
+                <w:noProof/>
+                <w:webHidden/>
+              </w:rPr>
+            </w:r>
+            <w:r>
+              <w:rPr>
+                <w:noProof/>
+                <w:webHidden/>
+              </w:rPr>
+              <w:fldChar w:fldCharType="separate"/>
+            </w:r>
+            <w:r>
+              <w:rPr>
+                <w:noProof/>
+                <w:webHidden/>
+              </w:rPr>
+              <w:t>5</w:t>
+            </w:r>
+            <w:r>
+              <w:rPr>
+                <w:noProof/>
+                <w:webHidden/>
+              </w:rPr>
+              <w:fldChar w:fldCharType="end"/>
+            </w:r>
+          </w:hyperlink>
+        </w:p>
+        <w:p>
+          <w:pPr>
+            <w:pStyle w:val="21"/>
+            <w:tabs>
+              <w:tab w:val="left" w:pos="960"/>
+              <w:tab w:val="right" w:leader="dot" w:pos="8296"/>
+            </w:tabs>
+            <w:rPr>
+              <w:noProof/>
+            </w:rPr>
+          </w:pPr>
+          <w:hyperlink w:anchor="_Toc487529254" w:history="1">
+            <w:r>
+              <w:rPr>
+                <w:rStyle w:val="a9"/>
+                <w:noProof/>
+              </w:rPr>
+              <w:t>2.</w:t>
+            </w:r>
+            <w:r>
+              <w:rPr>
+                <w:noProof/>
+              </w:rPr>
+              <w:tab/>
+            </w:r>
+            <w:r>
+              <w:rPr>
+                <w:rStyle w:val="a9"/>
+                <w:noProof/>
+              </w:rPr>
+              <w:t xml:space="preserve">Android Studio </w:t>
+            </w:r>
+            <w:r>
+              <w:rPr>
+                <w:rStyle w:val="a9"/>
+                <w:rFonts w:hint="eastAsia"/>
+                <w:noProof/>
+              </w:rPr>
+              <w:t>設定</w:t>
+            </w:r>
+            <w:r>
+              <w:rPr>
+                <w:noProof/>
+                <w:webHidden/>
+              </w:rPr>
+              <w:tab/>
+            </w:r>
+            <w:r>
+              <w:rPr>
+                <w:noProof/>
+                <w:webHidden/>
+              </w:rPr>
+              <w:fldChar w:fldCharType="begin"/>
+            </w:r>
+            <w:r>
+              <w:rPr>
+                <w:noProof/>
+                <w:webHidden/>
+              </w:rPr>
+              <w:instrText xml:space="preserve"> PAGEREF _Toc487529254 \h </w:instrText>
+            </w:r>
+            <w:r>
+              <w:rPr>
+                <w:noProof/>
+                <w:webHidden/>
+              </w:rPr>
+            </w:r>
+            <w:r>
+              <w:rPr>
+                <w:noProof/>
+                <w:webHidden/>
+              </w:rPr>
+              <w:fldChar w:fldCharType="separate"/>
+            </w:r>
+            <w:r>
+              <w:rPr>
+                <w:noProof/>
+                <w:webHidden/>
+              </w:rPr>
+              <w:t>6</w:t>
+            </w:r>
+            <w:r>
+              <w:rPr>
+                <w:noProof/>
+                <w:webHidden/>
+              </w:rPr>
+              <w:fldChar w:fldCharType="end"/>
+            </w:r>
+          </w:hyperlink>
+        </w:p>
+        <w:p>
+          <w:pPr>
+            <w:pStyle w:val="21"/>
+            <w:tabs>
+              <w:tab w:val="left" w:pos="960"/>
+              <w:tab w:val="right" w:leader="dot" w:pos="8296"/>
+            </w:tabs>
+            <w:rPr>
+              <w:noProof/>
+            </w:rPr>
+          </w:pPr>
+          <w:hyperlink w:anchor="_Toc487529255" w:history="1">
+            <w:r>
+              <w:rPr>
+                <w:rStyle w:val="a9"/>
+                <w:noProof/>
+              </w:rPr>
+              <w:t>3.</w:t>
+            </w:r>
+            <w:r>
+              <w:rPr>
+                <w:noProof/>
+              </w:rPr>
+              <w:tab/>
+            </w:r>
+            <w:r>
+              <w:rPr>
+                <w:rStyle w:val="a9"/>
+                <w:rFonts w:hint="eastAsia"/>
+                <w:noProof/>
+              </w:rPr>
+              <w:t>定義</w:t>
+            </w:r>
+            <w:r>
+              <w:rPr>
+                <w:rStyle w:val="a9"/>
+                <w:noProof/>
+              </w:rPr>
+              <w:t>Log Events</w:t>
+            </w:r>
+            <w:r>
+              <w:rPr>
+                <w:noProof/>
+                <w:webHidden/>
+              </w:rPr>
+              <w:tab/>
+            </w:r>
+            <w:r>
+              <w:rPr>
+                <w:noProof/>
+                <w:webHidden/>
+              </w:rPr>
+              <w:fldChar w:fldCharType="begin"/>
+            </w:r>
+            <w:r>
+              <w:rPr>
+                <w:noProof/>
+                <w:webHidden/>
+              </w:rPr>
+              <w:instrText xml:space="preserve"> PAGEREF _Toc487529255 \h </w:instrText>
+            </w:r>
+            <w:r>
+              <w:rPr>
+                <w:noProof/>
+                <w:webHidden/>
+              </w:rPr>
+            </w:r>
+            <w:r>
+              <w:rPr>
+                <w:noProof/>
+                <w:webHidden/>
+              </w:rPr>
+              <w:fldChar w:fldCharType="separate"/>
+            </w:r>
+            <w:r>
+              <w:rPr>
+                <w:noProof/>
+                <w:webHidden/>
+              </w:rPr>
+              <w:t>13</w:t>
+            </w:r>
+            <w:r>
+              <w:rPr>
+                <w:noProof/>
+                <w:webHidden/>
+              </w:rPr>
+              <w:fldChar w:fldCharType="end"/>
+            </w:r>
+          </w:hyperlink>
+        </w:p>
+        <w:p>
+          <w:pPr>
+            <w:pStyle w:val="21"/>
+            <w:tabs>
+              <w:tab w:val="left" w:pos="960"/>
+              <w:tab w:val="right" w:leader="dot" w:pos="8296"/>
+            </w:tabs>
+            <w:rPr>
+              <w:noProof/>
+            </w:rPr>
+          </w:pPr>
+          <w:hyperlink w:anchor="_Toc487529256" w:history="1">
+            <w:r>
+              <w:rPr>
+                <w:rStyle w:val="a9"/>
+                <w:noProof/>
+              </w:rPr>
+              <w:t>4.</w:t>
+            </w:r>
+            <w:r>
+              <w:rPr>
+                <w:noProof/>
+              </w:rPr>
+              <w:tab/>
+            </w:r>
+            <w:r>
+              <w:rPr>
+                <w:rStyle w:val="a9"/>
+                <w:rFonts w:hint="eastAsia"/>
+                <w:noProof/>
+              </w:rPr>
+              <w:t>在</w:t>
+            </w:r>
+            <w:r>
+              <w:rPr>
+                <w:rStyle w:val="a9"/>
+                <w:noProof/>
+              </w:rPr>
+              <w:t>Android Studio</w:t>
+            </w:r>
+            <w:r>
+              <w:rPr>
+                <w:rStyle w:val="a9"/>
+                <w:rFonts w:hint="eastAsia"/>
+                <w:noProof/>
+              </w:rPr>
+              <w:t>查看</w:t>
+            </w:r>
+            <w:r>
+              <w:rPr>
+                <w:rStyle w:val="a9"/>
+                <w:noProof/>
+              </w:rPr>
+              <w:t>debug log</w:t>
+            </w:r>
+            <w:r>
+              <w:rPr>
+                <w:noProof/>
+                <w:webHidden/>
+              </w:rPr>
+              <w:tab/>
+            </w:r>
+            <w:r>
+              <w:rPr>
+                <w:noProof/>
+                <w:webHidden/>
+              </w:rPr>
+              <w:fldChar w:fldCharType="begin"/>
+            </w:r>
+            <w:r>
+              <w:rPr>
+                <w:noProof/>
+                <w:webHidden/>
+              </w:rPr>
+              <w:instrText xml:space="preserve"> PAGEREF _Toc487529256 \h </w:instrText>
+            </w:r>
+            <w:r>
+              <w:rPr>
+                <w:noProof/>
+                <w:webHidden/>
+              </w:rPr>
+            </w:r>
+            <w:r>
+              <w:rPr>
+                <w:noProof/>
+                <w:webHidden/>
+              </w:rPr>
+              <w:fldChar w:fldCharType="separate"/>
+            </w:r>
+            <w:r>
+              <w:rPr>
+                <w:noProof/>
+                <w:webHidden/>
+              </w:rPr>
+              <w:t>13</w:t>
+            </w:r>
+            <w:r>
+              <w:rPr>
+                <w:noProof/>
+                <w:webHidden/>
+              </w:rPr>
+              <w:fldChar w:fldCharType="end"/>
+            </w:r>
+          </w:hyperlink>
+        </w:p>
+        <w:p>
+          <w:pPr>
+            <w:pStyle w:val="21"/>
+            <w:tabs>
+              <w:tab w:val="left" w:pos="960"/>
+              <w:tab w:val="right" w:leader="dot" w:pos="8296"/>
+            </w:tabs>
+            <w:rPr>
+              <w:noProof/>
+            </w:rPr>
+          </w:pPr>
+          <w:hyperlink w:anchor="_Toc487529257" w:history="1">
+            <w:r>
+              <w:rPr>
+                <w:rStyle w:val="a9"/>
+                <w:noProof/>
+              </w:rPr>
+              <w:t>5.</w:t>
+            </w:r>
+            <w:r>
+              <w:rPr>
+                <w:noProof/>
+              </w:rPr>
+              <w:tab/>
+            </w:r>
+            <w:r>
+              <w:rPr>
+                <w:rStyle w:val="a9"/>
+                <w:rFonts w:hint="eastAsia"/>
+                <w:noProof/>
+              </w:rPr>
+              <w:t>在</w:t>
+            </w:r>
+            <w:r>
+              <w:rPr>
+                <w:rStyle w:val="a9"/>
+                <w:noProof/>
+              </w:rPr>
+              <w:t>Dashboard</w:t>
+            </w:r>
+            <w:r>
+              <w:rPr>
+                <w:rStyle w:val="a9"/>
+                <w:rFonts w:hint="eastAsia"/>
+                <w:noProof/>
+              </w:rPr>
+              <w:t>查詢</w:t>
+            </w:r>
+            <w:r>
+              <w:rPr>
+                <w:rStyle w:val="a9"/>
+                <w:noProof/>
+              </w:rPr>
+              <w:t>events</w:t>
+            </w:r>
+            <w:r>
+              <w:rPr>
+                <w:noProof/>
+                <w:webHidden/>
+              </w:rPr>
+              <w:tab/>
+            </w:r>
+            <w:r>
+              <w:rPr>
+                <w:noProof/>
+                <w:webHidden/>
+              </w:rPr>
+              <w:fldChar w:fldCharType="begin"/>
+            </w:r>
+            <w:r>
+              <w:rPr>
+                <w:noProof/>
+                <w:webHidden/>
+              </w:rPr>
+              <w:instrText xml:space="preserve"> PAGEREF _Toc487529257 \h </w:instrText>
+            </w:r>
+            <w:r>
+              <w:rPr>
+                <w:noProof/>
+                <w:webHidden/>
+              </w:rPr>
+            </w:r>
+            <w:r>
+              <w:rPr>
+                <w:noProof/>
+                <w:webHidden/>
+              </w:rPr>
+              <w:fldChar w:fldCharType="separate"/>
+            </w:r>
+            <w:r>
+              <w:rPr>
+                <w:noProof/>
+                <w:webHidden/>
+              </w:rPr>
+              <w:t>17</w:t>
+            </w:r>
+            <w:r>
+              <w:rPr>
+                <w:noProof/>
+                <w:webHidden/>
+              </w:rPr>
+              <w:fldChar w:fldCharType="end"/>
+            </w:r>
+          </w:hyperlink>
+        </w:p>
+        <w:p>
+          <w:r>
+            <w:rPr>
+              <w:b/>
+              <w:bCs/>
+              <w:noProof/>
+            </w:rPr>
+            <w:fldChar w:fldCharType="end"/>
+          </w:r>
         </w:p>
       </w:sdtContent>
     </w:sdt>
@@ -428,10 +1460,12 @@
           <w:numId w:val="1"/>
         </w:numPr>
       </w:pPr>
+      <w:bookmarkStart w:id="1" w:name="_Toc487529247"/>
       <w:r>
         <w:lastRenderedPageBreak/>
         <w:t>簡介</w:t>
       </w:r>
+      <w:bookmarkEnd w:id="1"/>
     </w:p>
     <w:p>
       <w:pPr>
@@ -444,14 +1478,16 @@
           <w:rFonts w:ascii="新細明體" w:eastAsia="新細明體" w:hAnsi="新細明體"/>
         </w:rPr>
       </w:pPr>
-      <w:bookmarkStart w:id="0" w:name="_Toc472587674"/>
+      <w:bookmarkStart w:id="2" w:name="_Toc472587674"/>
+      <w:bookmarkStart w:id="3" w:name="_Toc487529248"/>
       <w:r>
         <w:rPr>
           <w:rFonts w:ascii="新細明體" w:eastAsia="新細明體" w:hAnsi="新細明體"/>
         </w:rPr>
         <w:t>Firebase說明文件</w:t>
       </w:r>
-      <w:bookmarkEnd w:id="0"/>
+      <w:bookmarkEnd w:id="2"/>
+      <w:bookmarkEnd w:id="3"/>
     </w:p>
     <w:p>
       <w:pPr>
@@ -471,7 +1507,7 @@
         </w:rPr>
         <w:t xml:space="preserve">URL: </w:t>
       </w:r>
-      <w:hyperlink r:id="rId8" w:history="1">
+      <w:hyperlink r:id="rId10" w:history="1">
         <w:r>
           <w:rPr>
             <w:rStyle w:val="a9"/>
@@ -499,7 +1535,7 @@
         </w:rPr>
         <w:t xml:space="preserve">Firebase Console: </w:t>
       </w:r>
-      <w:hyperlink r:id="rId9" w:history="1">
+      <w:hyperlink r:id="rId11" w:history="1">
         <w:r>
           <w:rPr>
             <w:rStyle w:val="a9"/>
@@ -529,14 +1565,16 @@
           <w:rFonts w:ascii="新細明體" w:eastAsia="新細明體" w:hAnsi="新細明體"/>
         </w:rPr>
       </w:pPr>
-      <w:bookmarkStart w:id="1" w:name="_Toc472587675"/>
+      <w:bookmarkStart w:id="4" w:name="_Toc472587675"/>
+      <w:bookmarkStart w:id="5" w:name="_Toc487529249"/>
       <w:r>
         <w:rPr>
           <w:rFonts w:ascii="新細明體" w:eastAsia="新細明體" w:hAnsi="新細明體"/>
         </w:rPr>
         <w:t>Firebase 內容</w:t>
       </w:r>
-      <w:bookmarkEnd w:id="1"/>
+      <w:bookmarkEnd w:id="4"/>
+      <w:bookmarkEnd w:id="5"/>
     </w:p>
     <w:p>
       <w:pPr>
@@ -551,7 +1589,7 @@
         </w:rPr>
         <w:t>Firebase提供了多種服務 (</w:t>
       </w:r>
-      <w:hyperlink r:id="rId10" w:history="1">
+      <w:hyperlink r:id="rId12" w:history="1">
         <w:r>
           <w:rPr>
             <w:rStyle w:val="a9"/>
@@ -640,215 +1678,6 @@
             <wp:extent cx="5274310" cy="2833721"/>
             <wp:effectExtent l="0" t="0" r="2540" b="5080"/>
             <wp:docPr id="1" name="圖片 1"/>
-            <wp:cNvGraphicFramePr>
-              <a:graphicFrameLocks xmlns:a="http://schemas.openxmlformats.org/drawingml/2006/main" noChangeAspect="1"/>
-            </wp:cNvGraphicFramePr>
-            <a:graphic xmlns:a="http://schemas.openxmlformats.org/drawingml/2006/main">
-              <a:graphicData uri="http://schemas.openxmlformats.org/drawingml/2006/picture">
-                <pic:pic xmlns:pic="http://schemas.openxmlformats.org/drawingml/2006/picture">
-                  <pic:nvPicPr>
-                    <pic:cNvPr id="0" name=""/>
-                    <pic:cNvPicPr/>
-                  </pic:nvPicPr>
-                  <pic:blipFill>
-                    <a:blip r:embed="rId11"/>
-                    <a:stretch>
-                      <a:fillRect/>
-                    </a:stretch>
-                  </pic:blipFill>
-                  <pic:spPr>
-                    <a:xfrm>
-                      <a:off x="0" y="0"/>
-                      <a:ext cx="5274310" cy="2833721"/>
-                    </a:xfrm>
-                    <a:prstGeom prst="rect">
-                      <a:avLst/>
-                    </a:prstGeom>
-                  </pic:spPr>
-                </pic:pic>
-              </a:graphicData>
-            </a:graphic>
-          </wp:inline>
-        </w:drawing>
-      </w:r>
-    </w:p>
-    <w:p>
-      <w:pPr>
-        <w:rPr>
-          <w:rFonts w:ascii="新細明體" w:eastAsia="新細明體" w:hAnsi="新細明體"/>
-        </w:rPr>
-      </w:pPr>
-      <w:r>
-        <w:rPr>
-          <w:rFonts w:ascii="新細明體" w:eastAsia="新細明體" w:hAnsi="新細明體"/>
-        </w:rPr>
-        <w:t>Firebase主要核心是Firebase Analytics分析的功能。</w:t>
-      </w:r>
-    </w:p>
-    <w:p>
-      <w:pPr>
-        <w:widowControl/>
-      </w:pPr>
-      <w:r>
-        <w:br w:type="page"/>
-      </w:r>
-    </w:p>
-    <w:p>
-      <w:pPr>
-        <w:pStyle w:val="2"/>
-        <w:numPr>
-          <w:ilvl w:val="0"/>
-          <w:numId w:val="2"/>
-        </w:numPr>
-      </w:pPr>
-      <w:r>
-        <w:lastRenderedPageBreak/>
-        <w:t>Firebase Analytics</w:t>
-      </w:r>
-    </w:p>
-    <w:p>
-      <w:r>
-        <w:t>參考</w:t>
-      </w:r>
-      <w:r>
-        <w:t xml:space="preserve">: </w:t>
-      </w:r>
-      <w:hyperlink r:id="rId12" w:history="1">
-        <w:r>
-          <w:rPr>
-            <w:rStyle w:val="a9"/>
-          </w:rPr>
-          <w:t>https://firebase.google.com/features/analytics/</w:t>
-        </w:r>
-      </w:hyperlink>
-    </w:p>
-    <w:p>
-      <w:pPr>
-        <w:pStyle w:val="3"/>
-        <w:numPr>
-          <w:ilvl w:val="1"/>
-          <w:numId w:val="2"/>
-        </w:numPr>
-      </w:pPr>
-      <w:r>
-        <w:t>說明</w:t>
-      </w:r>
-    </w:p>
-    <w:p>
-      <w:pPr>
-        <w:pStyle w:val="a8"/>
-        <w:numPr>
-          <w:ilvl w:val="0"/>
-          <w:numId w:val="3"/>
-        </w:numPr>
-        <w:ind w:leftChars="0"/>
-      </w:pPr>
-      <w:r>
-        <w:t>Free and unlimited app analytics</w:t>
-      </w:r>
-    </w:p>
-    <w:p>
-      <w:pPr>
-        <w:pStyle w:val="a8"/>
-        <w:numPr>
-          <w:ilvl w:val="1"/>
-          <w:numId w:val="3"/>
-        </w:numPr>
-        <w:ind w:leftChars="0"/>
-      </w:pPr>
-      <w:r>
-        <w:t>提供</w:t>
-      </w:r>
-      <w:r>
-        <w:t>500</w:t>
-      </w:r>
-      <w:r>
-        <w:t>不同</w:t>
-      </w:r>
-      <w:r>
-        <w:t>events</w:t>
-      </w:r>
-      <w:r>
-        <w:t>免費且沒有限制。</w:t>
-      </w:r>
-    </w:p>
-    <w:p>
-      <w:pPr>
-        <w:pStyle w:val="a8"/>
-        <w:numPr>
-          <w:ilvl w:val="1"/>
-          <w:numId w:val="3"/>
-        </w:numPr>
-        <w:ind w:leftChars="0"/>
-      </w:pPr>
-      <w:r>
-        <w:t>SDK</w:t>
-      </w:r>
-      <w:r>
-        <w:t>可以自動收集某些</w:t>
-      </w:r>
-      <w:r>
-        <w:t>event</w:t>
-      </w:r>
-      <w:r>
-        <w:t>或是</w:t>
-      </w:r>
-      <w:r>
-        <w:t>user properties</w:t>
-      </w:r>
-    </w:p>
-    <w:p>
-      <w:pPr>
-        <w:pStyle w:val="a8"/>
-        <w:numPr>
-          <w:ilvl w:val="1"/>
-          <w:numId w:val="3"/>
-        </w:numPr>
-        <w:ind w:leftChars="0"/>
-      </w:pPr>
-      <w:r>
-        <w:t>可自行定義</w:t>
-      </w:r>
-      <w:r>
-        <w:t>event</w:t>
-      </w:r>
-      <w:r>
-        <w:t>。</w:t>
-      </w:r>
-    </w:p>
-    <w:p>
-      <w:pPr>
-        <w:pStyle w:val="a8"/>
-        <w:ind w:leftChars="0" w:left="1440"/>
-      </w:pPr>
-    </w:p>
-    <w:p>
-      <w:pPr>
-        <w:pStyle w:val="a8"/>
-        <w:numPr>
-          <w:ilvl w:val="0"/>
-          <w:numId w:val="3"/>
-        </w:numPr>
-        <w:ind w:leftChars="0"/>
-      </w:pPr>
-      <w:r>
-        <w:t>User insights from acquisition to app usage</w:t>
-      </w:r>
-    </w:p>
-    <w:p>
-      <w:pPr>
-        <w:pStyle w:val="a8"/>
-        <w:ind w:leftChars="0" w:left="840"/>
-      </w:pPr>
-      <w:r>
-        <w:rPr>
-          <w:noProof/>
-        </w:rPr>
-        <w:drawing>
-          <wp:inline distT="0" distB="0" distL="0" distR="0" wp14:anchorId="6AD7C85A" wp14:editId="4ADA6DDB">
-            <wp:extent cx="4520793" cy="2561783"/>
-            <wp:effectExtent l="0" t="0" r="0" b="0"/>
-            <wp:docPr id="2" name="圖片 2"/>
             <wp:cNvGraphicFramePr>
               <a:graphicFrameLocks xmlns:a="http://schemas.openxmlformats.org/drawingml/2006/main" noChangeAspect="1"/>
             </wp:cNvGraphicFramePr>
@@ -868,6 +1697,219 @@
                   <pic:spPr>
                     <a:xfrm>
                       <a:off x="0" y="0"/>
+                      <a:ext cx="5274310" cy="2833721"/>
+                    </a:xfrm>
+                    <a:prstGeom prst="rect">
+                      <a:avLst/>
+                    </a:prstGeom>
+                  </pic:spPr>
+                </pic:pic>
+              </a:graphicData>
+            </a:graphic>
+          </wp:inline>
+        </w:drawing>
+      </w:r>
+    </w:p>
+    <w:p>
+      <w:pPr>
+        <w:rPr>
+          <w:rFonts w:ascii="新細明體" w:eastAsia="新細明體" w:hAnsi="新細明體"/>
+        </w:rPr>
+      </w:pPr>
+      <w:r>
+        <w:rPr>
+          <w:rFonts w:ascii="新細明體" w:eastAsia="新細明體" w:hAnsi="新細明體"/>
+        </w:rPr>
+        <w:t>Firebase主要核心是Firebase Analytics分析的功能。</w:t>
+      </w:r>
+    </w:p>
+    <w:p>
+      <w:pPr>
+        <w:widowControl/>
+      </w:pPr>
+      <w:r>
+        <w:br w:type="page"/>
+      </w:r>
+    </w:p>
+    <w:p>
+      <w:pPr>
+        <w:pStyle w:val="2"/>
+        <w:numPr>
+          <w:ilvl w:val="0"/>
+          <w:numId w:val="2"/>
+        </w:numPr>
+      </w:pPr>
+      <w:bookmarkStart w:id="6" w:name="_Toc487529250"/>
+      <w:r>
+        <w:lastRenderedPageBreak/>
+        <w:t>Firebase Analytics</w:t>
+      </w:r>
+      <w:bookmarkEnd w:id="6"/>
+    </w:p>
+    <w:p>
+      <w:r>
+        <w:t>參考</w:t>
+      </w:r>
+      <w:r>
+        <w:t xml:space="preserve">: </w:t>
+      </w:r>
+      <w:hyperlink r:id="rId14" w:history="1">
+        <w:r>
+          <w:rPr>
+            <w:rStyle w:val="a9"/>
+          </w:rPr>
+          <w:t>https://firebase.google.com/features/analytics/</w:t>
+        </w:r>
+      </w:hyperlink>
+    </w:p>
+    <w:p>
+      <w:pPr>
+        <w:pStyle w:val="3"/>
+        <w:numPr>
+          <w:ilvl w:val="1"/>
+          <w:numId w:val="2"/>
+        </w:numPr>
+      </w:pPr>
+      <w:bookmarkStart w:id="7" w:name="_Toc487529251"/>
+      <w:r>
+        <w:t>說明</w:t>
+      </w:r>
+      <w:bookmarkEnd w:id="7"/>
+    </w:p>
+    <w:p>
+      <w:pPr>
+        <w:pStyle w:val="a8"/>
+        <w:numPr>
+          <w:ilvl w:val="0"/>
+          <w:numId w:val="3"/>
+        </w:numPr>
+        <w:ind w:leftChars="0"/>
+      </w:pPr>
+      <w:r>
+        <w:t>Free and unlimited app analytics</w:t>
+      </w:r>
+    </w:p>
+    <w:p>
+      <w:pPr>
+        <w:pStyle w:val="a8"/>
+        <w:numPr>
+          <w:ilvl w:val="1"/>
+          <w:numId w:val="3"/>
+        </w:numPr>
+        <w:ind w:leftChars="0"/>
+      </w:pPr>
+      <w:r>
+        <w:t>提供</w:t>
+      </w:r>
+      <w:r>
+        <w:t>500</w:t>
+      </w:r>
+      <w:r>
+        <w:t>不同</w:t>
+      </w:r>
+      <w:r>
+        <w:t>events</w:t>
+      </w:r>
+      <w:r>
+        <w:t>免費且沒有限制。</w:t>
+      </w:r>
+    </w:p>
+    <w:p>
+      <w:pPr>
+        <w:pStyle w:val="a8"/>
+        <w:numPr>
+          <w:ilvl w:val="1"/>
+          <w:numId w:val="3"/>
+        </w:numPr>
+        <w:ind w:leftChars="0"/>
+      </w:pPr>
+      <w:r>
+        <w:t>SDK</w:t>
+      </w:r>
+      <w:r>
+        <w:t>可以自動收集某些</w:t>
+      </w:r>
+      <w:r>
+        <w:t>event</w:t>
+      </w:r>
+      <w:r>
+        <w:t>或是</w:t>
+      </w:r>
+      <w:r>
+        <w:t>user properties</w:t>
+      </w:r>
+    </w:p>
+    <w:p>
+      <w:pPr>
+        <w:pStyle w:val="a8"/>
+        <w:numPr>
+          <w:ilvl w:val="1"/>
+          <w:numId w:val="3"/>
+        </w:numPr>
+        <w:ind w:leftChars="0"/>
+      </w:pPr>
+      <w:r>
+        <w:t>可自行定義</w:t>
+      </w:r>
+      <w:r>
+        <w:t>event</w:t>
+      </w:r>
+      <w:r>
+        <w:t>。</w:t>
+      </w:r>
+    </w:p>
+    <w:p>
+      <w:pPr>
+        <w:pStyle w:val="a8"/>
+        <w:ind w:leftChars="0" w:left="1440"/>
+      </w:pPr>
+    </w:p>
+    <w:p>
+      <w:pPr>
+        <w:pStyle w:val="a8"/>
+        <w:numPr>
+          <w:ilvl w:val="0"/>
+          <w:numId w:val="3"/>
+        </w:numPr>
+        <w:ind w:leftChars="0"/>
+      </w:pPr>
+      <w:r>
+        <w:t>User insights from acquisition to app usage</w:t>
+      </w:r>
+    </w:p>
+    <w:p>
+      <w:pPr>
+        <w:pStyle w:val="a8"/>
+        <w:ind w:leftChars="0" w:left="840"/>
+      </w:pPr>
+      <w:r>
+        <w:rPr>
+          <w:noProof/>
+        </w:rPr>
+        <w:drawing>
+          <wp:inline distT="0" distB="0" distL="0" distR="0" wp14:anchorId="6AD7C85A" wp14:editId="4ADA6DDB">
+            <wp:extent cx="4520793" cy="2561783"/>
+            <wp:effectExtent l="0" t="0" r="0" b="0"/>
+            <wp:docPr id="2" name="圖片 2"/>
+            <wp:cNvGraphicFramePr>
+              <a:graphicFrameLocks xmlns:a="http://schemas.openxmlformats.org/drawingml/2006/main" noChangeAspect="1"/>
+            </wp:cNvGraphicFramePr>
+            <a:graphic xmlns:a="http://schemas.openxmlformats.org/drawingml/2006/main">
+              <a:graphicData uri="http://schemas.openxmlformats.org/drawingml/2006/picture">
+                <pic:pic xmlns:pic="http://schemas.openxmlformats.org/drawingml/2006/picture">
+                  <pic:nvPicPr>
+                    <pic:cNvPr id="0" name=""/>
+                    <pic:cNvPicPr/>
+                  </pic:nvPicPr>
+                  <pic:blipFill>
+                    <a:blip r:embed="rId15"/>
+                    <a:stretch>
+                      <a:fillRect/>
+                    </a:stretch>
+                  </pic:blipFill>
+                  <pic:spPr>
+                    <a:xfrm>
+                      <a:off x="0" y="0"/>
                       <a:ext cx="4520837" cy="2561808"/>
                     </a:xfrm>
                     <a:prstGeom prst="rect">
@@ -936,110 +1978,6 @@
             <wp:extent cx="4272077" cy="2403538"/>
             <wp:effectExtent l="0" t="0" r="0" b="0"/>
             <wp:docPr id="3" name="圖片 3"/>
-            <wp:cNvGraphicFramePr>
-              <a:graphicFrameLocks xmlns:a="http://schemas.openxmlformats.org/drawingml/2006/main" noChangeAspect="1"/>
-            </wp:cNvGraphicFramePr>
-            <a:graphic xmlns:a="http://schemas.openxmlformats.org/drawingml/2006/main">
-              <a:graphicData uri="http://schemas.openxmlformats.org/drawingml/2006/picture">
-                <pic:pic xmlns:pic="http://schemas.openxmlformats.org/drawingml/2006/picture">
-                  <pic:nvPicPr>
-                    <pic:cNvPr id="0" name=""/>
-                    <pic:cNvPicPr/>
-                  </pic:nvPicPr>
-                  <pic:blipFill>
-                    <a:blip r:embed="rId14"/>
-                    <a:stretch>
-                      <a:fillRect/>
-                    </a:stretch>
-                  </pic:blipFill>
-                  <pic:spPr>
-                    <a:xfrm>
-                      <a:off x="0" y="0"/>
-                      <a:ext cx="4278932" cy="2407395"/>
-                    </a:xfrm>
-                    <a:prstGeom prst="rect">
-                      <a:avLst/>
-                    </a:prstGeom>
-                  </pic:spPr>
-                </pic:pic>
-              </a:graphicData>
-            </a:graphic>
-          </wp:inline>
-        </w:drawing>
-      </w:r>
-    </w:p>
-    <w:p>
-      <w:pPr>
-        <w:pStyle w:val="a8"/>
-        <w:numPr>
-          <w:ilvl w:val="1"/>
-          <w:numId w:val="3"/>
-        </w:numPr>
-        <w:ind w:leftChars="0"/>
-      </w:pPr>
-      <w:r>
-        <w:t>使用</w:t>
-      </w:r>
-      <w:r>
-        <w:t>Analytics SDK</w:t>
-      </w:r>
-      <w:r>
-        <w:t>後，就可以透過不同的合作廠商做分析。</w:t>
-      </w:r>
-    </w:p>
-    <w:p>
-      <w:pPr>
-        <w:pStyle w:val="a8"/>
-        <w:ind w:leftChars="0" w:left="1320" w:firstLine="120"/>
-      </w:pPr>
-      <w:r>
-        <w:t>合作廠商</w:t>
-      </w:r>
-      <w:r>
-        <w:t xml:space="preserve">: </w:t>
-      </w:r>
-      <w:hyperlink r:id="rId15" w:history="1">
-        <w:r>
-          <w:rPr>
-            <w:rStyle w:val="a9"/>
-          </w:rPr>
-          <w:t>https://firebase.google.com/features/analytics/partners/</w:t>
-        </w:r>
-      </w:hyperlink>
-    </w:p>
-    <w:p>
-      <w:pPr>
-        <w:pStyle w:val="a8"/>
-        <w:ind w:leftChars="0" w:left="840"/>
-      </w:pPr>
-    </w:p>
-    <w:p>
-      <w:pPr>
-        <w:pStyle w:val="a8"/>
-        <w:numPr>
-          <w:ilvl w:val="0"/>
-          <w:numId w:val="3"/>
-        </w:numPr>
-        <w:ind w:leftChars="0"/>
-      </w:pPr>
-      <w:r>
-        <w:t>Sophisticated segmentation and optimization in one dashboard</w:t>
-      </w:r>
-    </w:p>
-    <w:p>
-      <w:pPr>
-        <w:pStyle w:val="a8"/>
-        <w:ind w:leftChars="0" w:left="840"/>
-      </w:pPr>
-      <w:r>
-        <w:rPr>
-          <w:noProof/>
-        </w:rPr>
-        <w:drawing>
-          <wp:inline distT="0" distB="0" distL="0" distR="0" wp14:anchorId="3801741F" wp14:editId="21614A5E">
-            <wp:extent cx="4454957" cy="2522928"/>
-            <wp:effectExtent l="0" t="0" r="3175" b="0"/>
-            <wp:docPr id="4" name="圖片 4"/>
             <wp:cNvGraphicFramePr>
               <a:graphicFrameLocks xmlns:a="http://schemas.openxmlformats.org/drawingml/2006/main" noChangeAspect="1"/>
             </wp:cNvGraphicFramePr>
@@ -1059,6 +1997,110 @@
                   <pic:spPr>
                     <a:xfrm>
                       <a:off x="0" y="0"/>
+                      <a:ext cx="4278932" cy="2407395"/>
+                    </a:xfrm>
+                    <a:prstGeom prst="rect">
+                      <a:avLst/>
+                    </a:prstGeom>
+                  </pic:spPr>
+                </pic:pic>
+              </a:graphicData>
+            </a:graphic>
+          </wp:inline>
+        </w:drawing>
+      </w:r>
+    </w:p>
+    <w:p>
+      <w:pPr>
+        <w:pStyle w:val="a8"/>
+        <w:numPr>
+          <w:ilvl w:val="1"/>
+          <w:numId w:val="3"/>
+        </w:numPr>
+        <w:ind w:leftChars="0"/>
+      </w:pPr>
+      <w:r>
+        <w:t>使用</w:t>
+      </w:r>
+      <w:r>
+        <w:t>Analytics SDK</w:t>
+      </w:r>
+      <w:r>
+        <w:t>後，就可以透過不同的合作廠商做分析。</w:t>
+      </w:r>
+    </w:p>
+    <w:p>
+      <w:pPr>
+        <w:pStyle w:val="a8"/>
+        <w:ind w:leftChars="0" w:left="1320" w:firstLine="120"/>
+      </w:pPr>
+      <w:r>
+        <w:t>合作廠商</w:t>
+      </w:r>
+      <w:r>
+        <w:t xml:space="preserve">: </w:t>
+      </w:r>
+      <w:hyperlink r:id="rId17" w:history="1">
+        <w:r>
+          <w:rPr>
+            <w:rStyle w:val="a9"/>
+          </w:rPr>
+          <w:t>https://firebase.google.com/features/analytics/partners/</w:t>
+        </w:r>
+      </w:hyperlink>
+    </w:p>
+    <w:p>
+      <w:pPr>
+        <w:pStyle w:val="a8"/>
+        <w:ind w:leftChars="0" w:left="840"/>
+      </w:pPr>
+    </w:p>
+    <w:p>
+      <w:pPr>
+        <w:pStyle w:val="a8"/>
+        <w:numPr>
+          <w:ilvl w:val="0"/>
+          <w:numId w:val="3"/>
+        </w:numPr>
+        <w:ind w:leftChars="0"/>
+      </w:pPr>
+      <w:r>
+        <w:t>Sophisticated segmentation and optimization in one dashboard</w:t>
+      </w:r>
+    </w:p>
+    <w:p>
+      <w:pPr>
+        <w:pStyle w:val="a8"/>
+        <w:ind w:leftChars="0" w:left="840"/>
+      </w:pPr>
+      <w:r>
+        <w:rPr>
+          <w:noProof/>
+        </w:rPr>
+        <w:drawing>
+          <wp:inline distT="0" distB="0" distL="0" distR="0" wp14:anchorId="3801741F" wp14:editId="21614A5E">
+            <wp:extent cx="4454957" cy="2522928"/>
+            <wp:effectExtent l="0" t="0" r="3175" b="0"/>
+            <wp:docPr id="4" name="圖片 4"/>
+            <wp:cNvGraphicFramePr>
+              <a:graphicFrameLocks xmlns:a="http://schemas.openxmlformats.org/drawingml/2006/main" noChangeAspect="1"/>
+            </wp:cNvGraphicFramePr>
+            <a:graphic xmlns:a="http://schemas.openxmlformats.org/drawingml/2006/main">
+              <a:graphicData uri="http://schemas.openxmlformats.org/drawingml/2006/picture">
+                <pic:pic xmlns:pic="http://schemas.openxmlformats.org/drawingml/2006/picture">
+                  <pic:nvPicPr>
+                    <pic:cNvPr id="0" name=""/>
+                    <pic:cNvPicPr/>
+                  </pic:nvPicPr>
+                  <pic:blipFill>
+                    <a:blip r:embed="rId18"/>
+                    <a:stretch>
+                      <a:fillRect/>
+                    </a:stretch>
+                  </pic:blipFill>
+                  <pic:spPr>
+                    <a:xfrm>
+                      <a:off x="0" y="0"/>
                       <a:ext cx="4458454" cy="2524909"/>
                     </a:xfrm>
                     <a:prstGeom prst="rect">
@@ -1109,6 +2151,7 @@
           <w:numId w:val="1"/>
         </w:numPr>
       </w:pPr>
+      <w:bookmarkStart w:id="8" w:name="_Toc487529252"/>
       <w:r>
         <w:lastRenderedPageBreak/>
         <w:t>建立</w:t>
@@ -1119,6 +2162,7 @@
       <w:r>
         <w:t>程式範例</w:t>
       </w:r>
+      <w:bookmarkEnd w:id="8"/>
     </w:p>
     <w:p>
       <w:r>
@@ -1153,7 +2197,7 @@
       <w:r>
         <w:t xml:space="preserve">: </w:t>
       </w:r>
-      <w:hyperlink r:id="rId17" w:history="1">
+      <w:hyperlink r:id="rId19" w:history="1">
         <w:r>
           <w:rPr>
             <w:rStyle w:val="a9"/>
@@ -1171,6 +2215,7 @@
           <w:numId w:val="7"/>
         </w:numPr>
       </w:pPr>
+      <w:bookmarkStart w:id="9" w:name="_Toc487529253"/>
       <w:r>
         <w:t>在</w:t>
       </w:r>
@@ -1183,6 +2228,7 @@
       <w:r>
         <w:t>Google Project</w:t>
       </w:r>
+      <w:bookmarkEnd w:id="9"/>
     </w:p>
     <w:p>
       <w:r>
@@ -1191,7 +2237,7 @@
       <w:r>
         <w:t xml:space="preserve">Firebase Console: </w:t>
       </w:r>
-      <w:hyperlink r:id="rId18" w:history="1">
+      <w:hyperlink r:id="rId20" w:history="1">
         <w:r>
           <w:rPr>
             <w:rStyle w:val="a9"/>
@@ -1321,7 +2367,7 @@
                     <pic:cNvPicPr/>
                   </pic:nvPicPr>
                   <pic:blipFill>
-                    <a:blip r:embed="rId19"/>
+                    <a:blip r:embed="rId21"/>
                     <a:stretch>
                       <a:fillRect/>
                     </a:stretch>
@@ -1659,7 +2705,7 @@
                     <pic:cNvPicPr/>
                   </pic:nvPicPr>
                   <pic:blipFill>
-                    <a:blip r:embed="rId20"/>
+                    <a:blip r:embed="rId22"/>
                     <a:stretch>
                       <a:fillRect/>
                     </a:stretch>
@@ -1828,7 +2874,7 @@
                     <pic:cNvPicPr/>
                   </pic:nvPicPr>
                   <pic:blipFill>
-                    <a:blip r:embed="rId21"/>
+                    <a:blip r:embed="rId23"/>
                     <a:stretch>
                       <a:fillRect/>
                     </a:stretch>
@@ -1860,7 +2906,8 @@
           <w:noProof/>
         </w:rPr>
       </w:pPr>
-      <w:bookmarkStart w:id="2" w:name="_Toc472587683"/>
+      <w:bookmarkStart w:id="10" w:name="_Toc472587683"/>
+      <w:bookmarkStart w:id="11" w:name="_Toc487529254"/>
       <w:r>
         <w:rPr>
           <w:noProof/>
@@ -1873,7 +2920,8 @@
         </w:rPr>
         <w:t>設定</w:t>
       </w:r>
-      <w:bookmarkEnd w:id="2"/>
+      <w:bookmarkEnd w:id="10"/>
+      <w:bookmarkEnd w:id="11"/>
     </w:p>
     <w:p>
       <w:pPr>
@@ -1998,7 +3046,7 @@
                     <pic:cNvPicPr/>
                   </pic:nvPicPr>
                   <pic:blipFill>
-                    <a:blip r:embed="rId22"/>
+                    <a:blip r:embed="rId24"/>
                     <a:stretch>
                       <a:fillRect/>
                     </a:stretch>
@@ -2163,7 +3211,7 @@
                     <pic:cNvPicPr/>
                   </pic:nvPicPr>
                   <pic:blipFill>
-                    <a:blip r:embed="rId23"/>
+                    <a:blip r:embed="rId25"/>
                     <a:stretch>
                       <a:fillRect/>
                     </a:stretch>
@@ -2234,7 +3282,7 @@
                     <pic:cNvPicPr/>
                   </pic:nvPicPr>
                   <pic:blipFill>
-                    <a:blip r:embed="rId24"/>
+                    <a:blip r:embed="rId26"/>
                     <a:stretch>
                       <a:fillRect/>
                     </a:stretch>
@@ -2404,7 +3452,7 @@
                     <pic:cNvPicPr/>
                   </pic:nvPicPr>
                   <pic:blipFill>
-                    <a:blip r:embed="rId25"/>
+                    <a:blip r:embed="rId27"/>
                     <a:stretch>
                       <a:fillRect/>
                     </a:stretch>
@@ -2472,7 +3520,7 @@
                     <pic:cNvPicPr/>
                   </pic:nvPicPr>
                   <pic:blipFill>
-                    <a:blip r:embed="rId26"/>
+                    <a:blip r:embed="rId28"/>
                     <a:stretch>
                       <a:fillRect/>
                     </a:stretch>
@@ -2831,7 +3879,7 @@
                     <pic:cNvPicPr/>
                   </pic:nvPicPr>
                   <pic:blipFill>
-                    <a:blip r:embed="rId27"/>
+                    <a:blip r:embed="rId29"/>
                     <a:stretch>
                       <a:fillRect/>
                     </a:stretch>
@@ -2902,7 +3950,7 @@
                     <pic:cNvPicPr/>
                   </pic:nvPicPr>
                   <pic:blipFill>
-                    <a:blip r:embed="rId28"/>
+                    <a:blip r:embed="rId30"/>
                     <a:stretch>
                       <a:fillRect/>
                     </a:stretch>
@@ -3070,7 +4118,7 @@
                     <pic:cNvPicPr/>
                   </pic:nvPicPr>
                   <pic:blipFill>
-                    <a:blip r:embed="rId29"/>
+                    <a:blip r:embed="rId31"/>
                     <a:stretch>
                       <a:fillRect/>
                     </a:stretch>
@@ -3236,7 +4284,7 @@
                     <pic:cNvPicPr/>
                   </pic:nvPicPr>
                   <pic:blipFill>
-                    <a:blip r:embed="rId30"/>
+                    <a:blip r:embed="rId32"/>
                     <a:stretch>
                       <a:fillRect/>
                     </a:stretch>
@@ -3640,7 +4688,7 @@
                     <pic:cNvPicPr/>
                   </pic:nvPicPr>
                   <pic:blipFill>
-                    <a:blip r:embed="rId31"/>
+                    <a:blip r:embed="rId33"/>
                     <a:stretch>
                       <a:fillRect/>
                     </a:stretch>
@@ -3699,7 +4747,7 @@
                     <pic:cNvPicPr/>
                   </pic:nvPicPr>
                   <pic:blipFill>
-                    <a:blip r:embed="rId32"/>
+                    <a:blip r:embed="rId34"/>
                     <a:stretch>
                       <a:fillRect/>
                     </a:stretch>
@@ -3946,7 +4994,7 @@
                     <pic:cNvPicPr/>
                   </pic:nvPicPr>
                   <pic:blipFill>
-                    <a:blip r:embed="rId33"/>
+                    <a:blip r:embed="rId35"/>
                     <a:stretch>
                       <a:fillRect/>
                     </a:stretch>
@@ -3983,6 +5031,7 @@
           <w:numId w:val="7"/>
         </w:numPr>
       </w:pPr>
+      <w:bookmarkStart w:id="12" w:name="_Toc487529255"/>
       <w:r>
         <w:lastRenderedPageBreak/>
         <w:t>定義</w:t>
@@ -3990,6 +5039,7 @@
       <w:r>
         <w:t>Log Events</w:t>
       </w:r>
+      <w:bookmarkEnd w:id="12"/>
     </w:p>
     <w:p>
       <w:pPr>
@@ -4024,7 +5074,7 @@
         <w:pStyle w:val="a8"/>
         <w:ind w:leftChars="0" w:left="840"/>
       </w:pPr>
-      <w:hyperlink r:id="rId34" w:history="1">
+      <w:hyperlink r:id="rId36" w:history="1">
         <w:r>
           <w:rPr>
             <w:rStyle w:val="a9"/>
@@ -4070,7 +5120,7 @@
                     <pic:cNvPicPr/>
                   </pic:nvPicPr>
                   <pic:blipFill>
-                    <a:blip r:embed="rId35"/>
+                    <a:blip r:embed="rId37"/>
                     <a:stretch>
                       <a:fillRect/>
                     </a:stretch>
@@ -4144,7 +5194,7 @@
                     <pic:cNvPicPr/>
                   </pic:nvPicPr>
                   <pic:blipFill>
-                    <a:blip r:embed="rId36"/>
+                    <a:blip r:embed="rId38"/>
                     <a:stretch>
                       <a:fillRect/>
                     </a:stretch>
@@ -4179,6 +5229,7 @@
           <w:numId w:val="7"/>
         </w:numPr>
       </w:pPr>
+      <w:bookmarkStart w:id="13" w:name="_Toc487529256"/>
       <w:r>
         <w:t>在</w:t>
       </w:r>
@@ -4194,6 +5245,7 @@
       <w:r>
         <w:t xml:space="preserve"> log</w:t>
       </w:r>
+      <w:bookmarkEnd w:id="13"/>
     </w:p>
     <w:p>
       <w:pPr>
@@ -4322,7 +5374,7 @@
                     <pic:cNvPicPr/>
                   </pic:nvPicPr>
                   <pic:blipFill>
-                    <a:blip r:embed="rId37"/>
+                    <a:blip r:embed="rId39"/>
                     <a:stretch>
                       <a:fillRect/>
                     </a:stretch>
@@ -4419,7 +5471,7 @@
                     <pic:cNvPicPr/>
                   </pic:nvPicPr>
                   <pic:blipFill>
-                    <a:blip r:embed="rId38"/>
+                    <a:blip r:embed="rId40"/>
                     <a:stretch>
                       <a:fillRect/>
                     </a:stretch>
@@ -4591,7 +5643,7 @@
                     <pic:cNvPicPr/>
                   </pic:nvPicPr>
                   <pic:blipFill>
-                    <a:blip r:embed="rId39"/>
+                    <a:blip r:embed="rId41"/>
                     <a:stretch>
                       <a:fillRect/>
                     </a:stretch>
@@ -4913,7 +5965,7 @@
                     <pic:cNvPicPr/>
                   </pic:nvPicPr>
                   <pic:blipFill>
-                    <a:blip r:embed="rId40"/>
+                    <a:blip r:embed="rId42"/>
                     <a:stretch>
                       <a:fillRect/>
                     </a:stretch>
@@ -4960,7 +6012,7 @@
                     <pic:cNvPicPr/>
                   </pic:nvPicPr>
                   <pic:blipFill>
-                    <a:blip r:embed="rId41"/>
+                    <a:blip r:embed="rId43"/>
                     <a:stretch>
                       <a:fillRect/>
                     </a:stretch>
@@ -5116,7 +6168,7 @@
                     <pic:cNvPicPr/>
                   </pic:nvPicPr>
                   <pic:blipFill>
-                    <a:blip r:embed="rId42"/>
+                    <a:blip r:embed="rId44"/>
                     <a:stretch>
                       <a:fillRect/>
                     </a:stretch>
@@ -5163,7 +6215,7 @@
                     <pic:cNvPicPr/>
                   </pic:nvPicPr>
                   <pic:blipFill>
-                    <a:blip r:embed="rId43"/>
+                    <a:blip r:embed="rId45"/>
                     <a:stretch>
                       <a:fillRect/>
                     </a:stretch>
@@ -5200,8 +6252,7 @@
           <w:numId w:val="7"/>
         </w:numPr>
       </w:pPr>
-      <w:bookmarkStart w:id="3" w:name="_GoBack"/>
-      <w:bookmarkEnd w:id="3"/>
+      <w:bookmarkStart w:id="14" w:name="_Toc487529257"/>
       <w:r>
         <w:lastRenderedPageBreak/>
         <w:t>在</w:t>
@@ -5215,6 +6266,7 @@
       <w:r>
         <w:t>events</w:t>
       </w:r>
+      <w:bookmarkEnd w:id="14"/>
     </w:p>
     <w:p>
       <w:pPr>
@@ -5237,7 +6289,7 @@
         <w:pStyle w:val="a8"/>
         <w:ind w:leftChars="0" w:left="840"/>
       </w:pPr>
-      <w:hyperlink r:id="rId44" w:history="1">
+      <w:hyperlink r:id="rId46" w:history="1">
         <w:r>
           <w:rPr>
             <w:rStyle w:val="a9"/>
@@ -5370,7 +6422,7 @@
                     <pic:cNvPicPr/>
                   </pic:nvPicPr>
                   <pic:blipFill>
-                    <a:blip r:embed="rId45"/>
+                    <a:blip r:embed="rId47"/>
                     <a:stretch>
                       <a:fillRect/>
                     </a:stretch>
@@ -5515,7 +6567,7 @@
                     <pic:cNvPicPr/>
                   </pic:nvPicPr>
                   <pic:blipFill>
-                    <a:blip r:embed="rId46"/>
+                    <a:blip r:embed="rId48"/>
                     <a:stretch>
                       <a:fillRect/>
                     </a:stretch>
@@ -5586,7 +6638,7 @@
                     <pic:cNvPicPr/>
                   </pic:nvPicPr>
                   <pic:blipFill>
-                    <a:blip r:embed="rId47"/>
+                    <a:blip r:embed="rId49"/>
                     <a:stretch>
                       <a:fillRect/>
                     </a:stretch>
@@ -5617,6 +6669,44 @@
     </w:sectPr>
   </w:body>
 </w:document>
+</file>
+
+<file path=word/endnotes.xml><?xml version="1.0" encoding="utf-8"?>
+<w:endnotes xmlns:wpc="http://schemas.microsoft.com/office/word/2010/wordprocessingCanvas" xmlns:mc="http://schemas.openxmlformats.org/markup-compatibility/2006" xmlns:o="urn:schemas-microsoft-com:office:office" xmlns:r="http://schemas.openxmlformats.org/officeDocument/2006/relationships" xmlns:m="http://schemas.openxmlformats.org/officeDocument/2006/math" xmlns:v="urn:schemas-microsoft-com:vml" xmlns:wp14="http://schemas.microsoft.com/office/word/2010/wordprocessingDrawing" xmlns:wp="http://schemas.openxmlformats.org/drawingml/2006/wordprocessingDrawing" xmlns:w10="urn:schemas-microsoft-com:office:word" xmlns:w="http://schemas.openxmlformats.org/wordprocessingml/2006/main" xmlns:w14="http://schemas.microsoft.com/office/word/2010/wordml" xmlns:wpg="http://schemas.microsoft.com/office/word/2010/wordprocessingGroup" xmlns:wpi="http://schemas.microsoft.com/office/word/2010/wordprocessingInk" xmlns:wne="http://schemas.microsoft.com/office/word/2006/wordml" xmlns:wps="http://schemas.microsoft.com/office/word/2010/wordprocessingShape" mc:Ignorable="w14 wp14">
+  <w:endnote w:type="separator" w:id="-1">
+    <w:p>
+      <w:r>
+        <w:separator/>
+      </w:r>
+    </w:p>
+  </w:endnote>
+  <w:endnote w:type="continuationSeparator" w:id="0">
+    <w:p>
+      <w:r>
+        <w:continuationSeparator/>
+      </w:r>
+    </w:p>
+  </w:endnote>
+</w:endnotes>
+</file>
+
+<file path=word/footnotes.xml><?xml version="1.0" encoding="utf-8"?>
+<w:footnotes xmlns:wpc="http://schemas.microsoft.com/office/word/2010/wordprocessingCanvas" xmlns:mc="http://schemas.openxmlformats.org/markup-compatibility/2006" xmlns:o="urn:schemas-microsoft-com:office:office" xmlns:r="http://schemas.openxmlformats.org/officeDocument/2006/relationships" xmlns:m="http://schemas.openxmlformats.org/officeDocument/2006/math" xmlns:v="urn:schemas-microsoft-com:vml" xmlns:wp14="http://schemas.microsoft.com/office/word/2010/wordprocessingDrawing" xmlns:wp="http://schemas.openxmlformats.org/drawingml/2006/wordprocessingDrawing" xmlns:w10="urn:schemas-microsoft-com:office:word" xmlns:w="http://schemas.openxmlformats.org/wordprocessingml/2006/main" xmlns:w14="http://schemas.microsoft.com/office/word/2010/wordml" xmlns:wpg="http://schemas.microsoft.com/office/word/2010/wordprocessingGroup" xmlns:wpi="http://schemas.microsoft.com/office/word/2010/wordprocessingInk" xmlns:wne="http://schemas.microsoft.com/office/word/2006/wordml" xmlns:wps="http://schemas.microsoft.com/office/word/2010/wordprocessingShape" mc:Ignorable="w14 wp14">
+  <w:footnote w:type="separator" w:id="-1">
+    <w:p>
+      <w:r>
+        <w:separator/>
+      </w:r>
+    </w:p>
+  </w:footnote>
+  <w:footnote w:type="continuationSeparator" w:id="0">
+    <w:p>
+      <w:r>
+        <w:continuationSeparator/>
+      </w:r>
+    </w:p>
+  </w:footnote>
+</w:footnotes>
 </file>
 
 <file path=word/numbering.xml><?xml version="1.0" encoding="utf-8"?>
@@ -6744,6 +7834,99 @@
       <w:szCs w:val="36"/>
     </w:rPr>
   </w:style>
+  <w:style w:type="paragraph" w:styleId="aa">
+    <w:name w:val="header"/>
+    <w:basedOn w:val="a"/>
+    <w:link w:val="ab"/>
+    <w:uiPriority w:val="99"/>
+    <w:unhideWhenUsed/>
+    <w:rsid w:val="00D66A2C"/>
+    <w:pPr>
+      <w:tabs>
+        <w:tab w:val="center" w:pos="4153"/>
+        <w:tab w:val="right" w:pos="8306"/>
+      </w:tabs>
+      <w:snapToGrid w:val="0"/>
+    </w:pPr>
+    <w:rPr>
+      <w:sz w:val="20"/>
+      <w:szCs w:val="20"/>
+    </w:rPr>
+  </w:style>
+  <w:style w:type="character" w:customStyle="1" w:styleId="ab">
+    <w:name w:val="頁首 字元"/>
+    <w:basedOn w:val="a0"/>
+    <w:link w:val="aa"/>
+    <w:uiPriority w:val="99"/>
+    <w:rsid w:val="00D66A2C"/>
+    <w:rPr>
+      <w:sz w:val="20"/>
+      <w:szCs w:val="20"/>
+    </w:rPr>
+  </w:style>
+  <w:style w:type="paragraph" w:styleId="ac">
+    <w:name w:val="footer"/>
+    <w:basedOn w:val="a"/>
+    <w:link w:val="ad"/>
+    <w:uiPriority w:val="99"/>
+    <w:unhideWhenUsed/>
+    <w:rsid w:val="00D66A2C"/>
+    <w:pPr>
+      <w:tabs>
+        <w:tab w:val="center" w:pos="4153"/>
+        <w:tab w:val="right" w:pos="8306"/>
+      </w:tabs>
+      <w:snapToGrid w:val="0"/>
+    </w:pPr>
+    <w:rPr>
+      <w:sz w:val="20"/>
+      <w:szCs w:val="20"/>
+    </w:rPr>
+  </w:style>
+  <w:style w:type="character" w:customStyle="1" w:styleId="ad">
+    <w:name w:val="頁尾 字元"/>
+    <w:basedOn w:val="a0"/>
+    <w:link w:val="ac"/>
+    <w:uiPriority w:val="99"/>
+    <w:rsid w:val="00D66A2C"/>
+    <w:rPr>
+      <w:sz w:val="20"/>
+      <w:szCs w:val="20"/>
+    </w:rPr>
+  </w:style>
+  <w:style w:type="paragraph" w:styleId="11">
+    <w:name w:val="toc 1"/>
+    <w:basedOn w:val="a"/>
+    <w:next w:val="a"/>
+    <w:autoRedefine/>
+    <w:uiPriority w:val="39"/>
+    <w:unhideWhenUsed/>
+    <w:rsid w:val="00D66A2C"/>
+  </w:style>
+  <w:style w:type="paragraph" w:styleId="21">
+    <w:name w:val="toc 2"/>
+    <w:basedOn w:val="a"/>
+    <w:next w:val="a"/>
+    <w:autoRedefine/>
+    <w:uiPriority w:val="39"/>
+    <w:unhideWhenUsed/>
+    <w:rsid w:val="00D66A2C"/>
+    <w:pPr>
+      <w:ind w:leftChars="200" w:left="480"/>
+    </w:pPr>
+  </w:style>
+  <w:style w:type="paragraph" w:styleId="31">
+    <w:name w:val="toc 3"/>
+    <w:basedOn w:val="a"/>
+    <w:next w:val="a"/>
+    <w:autoRedefine/>
+    <w:uiPriority w:val="39"/>
+    <w:unhideWhenUsed/>
+    <w:rsid w:val="00D66A2C"/>
+    <w:pPr>
+      <w:ind w:leftChars="400" w:left="960"/>
+    </w:pPr>
+  </w:style>
 </w:styles>
 </file>
 
@@ -7135,6 +8318,99 @@
       <w:szCs w:val="36"/>
     </w:rPr>
   </w:style>
+  <w:style w:type="paragraph" w:styleId="aa">
+    <w:name w:val="header"/>
+    <w:basedOn w:val="a"/>
+    <w:link w:val="ab"/>
+    <w:uiPriority w:val="99"/>
+    <w:unhideWhenUsed/>
+    <w:rsid w:val="00D66A2C"/>
+    <w:pPr>
+      <w:tabs>
+        <w:tab w:val="center" w:pos="4153"/>
+        <w:tab w:val="right" w:pos="8306"/>
+      </w:tabs>
+      <w:snapToGrid w:val="0"/>
+    </w:pPr>
+    <w:rPr>
+      <w:sz w:val="20"/>
+      <w:szCs w:val="20"/>
+    </w:rPr>
+  </w:style>
+  <w:style w:type="character" w:customStyle="1" w:styleId="ab">
+    <w:name w:val="頁首 字元"/>
+    <w:basedOn w:val="a0"/>
+    <w:link w:val="aa"/>
+    <w:uiPriority w:val="99"/>
+    <w:rsid w:val="00D66A2C"/>
+    <w:rPr>
+      <w:sz w:val="20"/>
+      <w:szCs w:val="20"/>
+    </w:rPr>
+  </w:style>
+  <w:style w:type="paragraph" w:styleId="ac">
+    <w:name w:val="footer"/>
+    <w:basedOn w:val="a"/>
+    <w:link w:val="ad"/>
+    <w:uiPriority w:val="99"/>
+    <w:unhideWhenUsed/>
+    <w:rsid w:val="00D66A2C"/>
+    <w:pPr>
+      <w:tabs>
+        <w:tab w:val="center" w:pos="4153"/>
+        <w:tab w:val="right" w:pos="8306"/>
+      </w:tabs>
+      <w:snapToGrid w:val="0"/>
+    </w:pPr>
+    <w:rPr>
+      <w:sz w:val="20"/>
+      <w:szCs w:val="20"/>
+    </w:rPr>
+  </w:style>
+  <w:style w:type="character" w:customStyle="1" w:styleId="ad">
+    <w:name w:val="頁尾 字元"/>
+    <w:basedOn w:val="a0"/>
+    <w:link w:val="ac"/>
+    <w:uiPriority w:val="99"/>
+    <w:rsid w:val="00D66A2C"/>
+    <w:rPr>
+      <w:sz w:val="20"/>
+      <w:szCs w:val="20"/>
+    </w:rPr>
+  </w:style>
+  <w:style w:type="paragraph" w:styleId="11">
+    <w:name w:val="toc 1"/>
+    <w:basedOn w:val="a"/>
+    <w:next w:val="a"/>
+    <w:autoRedefine/>
+    <w:uiPriority w:val="39"/>
+    <w:unhideWhenUsed/>
+    <w:rsid w:val="00D66A2C"/>
+  </w:style>
+  <w:style w:type="paragraph" w:styleId="21">
+    <w:name w:val="toc 2"/>
+    <w:basedOn w:val="a"/>
+    <w:next w:val="a"/>
+    <w:autoRedefine/>
+    <w:uiPriority w:val="39"/>
+    <w:unhideWhenUsed/>
+    <w:rsid w:val="00D66A2C"/>
+    <w:pPr>
+      <w:ind w:leftChars="200" w:left="480"/>
+    </w:pPr>
+  </w:style>
+  <w:style w:type="paragraph" w:styleId="31">
+    <w:name w:val="toc 3"/>
+    <w:basedOn w:val="a"/>
+    <w:next w:val="a"/>
+    <w:autoRedefine/>
+    <w:uiPriority w:val="39"/>
+    <w:unhideWhenUsed/>
+    <w:rsid w:val="00D66A2C"/>
+    <w:pPr>
+      <w:ind w:leftChars="400" w:left="960"/>
+    </w:pPr>
+  </w:style>
 </w:styles>
 </file>
 
@@ -7241,53 +8517,6 @@
         </w:p>
       </w:docPartBody>
     </w:docPart>
-    <w:docPart>
-      <w:docPartPr>
-        <w:name w:val="93D6CFCDB67F4A92B071E126C518634E"/>
-        <w:category>
-          <w:name w:val="一般"/>
-          <w:gallery w:val="placeholder"/>
-        </w:category>
-        <w:types>
-          <w:type w:val="bbPlcHdr"/>
-        </w:types>
-        <w:behaviors>
-          <w:behavior w:val="content"/>
-        </w:behaviors>
-        <w:guid w:val="{F6D402CD-D388-480B-8CFE-A4FE09324075}"/>
-      </w:docPartPr>
-      <w:docPartBody>
-        <w:p>
-          <w:pPr>
-            <w:pStyle w:val="93D6CFCDB67F4A92B071E126C518634E"/>
-          </w:pPr>
-          <w:r>
-            <w:rPr>
-              <w:b/>
-              <w:bCs/>
-              <w:lang w:val="zh-TW"/>
-            </w:rPr>
-            <w:t>[</w:t>
-          </w:r>
-          <w:r>
-            <w:rPr>
-              <w:b/>
-              <w:bCs/>
-              <w:lang w:val="zh-TW"/>
-            </w:rPr>
-            <w:t>鍵入作者名稱</w:t>
-          </w:r>
-          <w:r>
-            <w:rPr>
-              <w:b/>
-              <w:bCs/>
-              <w:lang w:val="zh-TW"/>
-            </w:rPr>
-            <w:t>]</w:t>
-          </w:r>
-        </w:p>
-      </w:docPartBody>
-    </w:docPart>
   </w:docParts>
 </w:glossaryDocument>
 </file>
@@ -7358,6 +8587,7 @@
   <w:rsids>
     <w:rsidRoot w:val="00701391"/>
     <w:rsid w:val="005F1FDA"/>
+    <w:rsid w:val="00665FB7"/>
     <w:rsid w:val="00701391"/>
     <w:rsid w:val="00AC48BD"/>
     <w:rsid w:val="00B60B32"/>
@@ -8163,7 +9393,7 @@
 </file>
 
 <file path=customXml/itemProps2.xml><?xml version="1.0" encoding="utf-8"?>
-<ds:datastoreItem xmlns:ds="http://schemas.openxmlformats.org/officeDocument/2006/customXml" ds:itemID="{B5D0A58A-8081-434B-AFC3-181BDA118795}">
+<ds:datastoreItem xmlns:ds="http://schemas.openxmlformats.org/officeDocument/2006/customXml" ds:itemID="{2CE07BB8-3301-4246-A53E-B009D9E90FA6}">
   <ds:schemaRefs>
     <ds:schemaRef ds:uri="http://schemas.openxmlformats.org/officeDocument/2006/bibliography"/>
   </ds:schemaRefs>

</xml_diff>